<commit_message>
Problem1 everything except big files
</commit_message>
<xml_diff>
--- a/qgis_report.docx
+++ b/qgis_report.docx
@@ -27,6 +27,7 @@
           <w:b/>
           <w:sz w:val="56"/>
           <w:szCs w:val="56"/>
+          <w:lang w:val="en-US"/>
         </w:rPr>
       </w:pPr>
       <w:bookmarkStart w:id="2" w:name="_5579lbc00jlo" w:colFirst="0" w:colLast="0"/>
@@ -36,6 +37,7 @@
           <w:b/>
           <w:sz w:val="56"/>
           <w:szCs w:val="56"/>
+          <w:lang w:val="en-US"/>
         </w:rPr>
         <w:t xml:space="preserve">Geographic Information Systems  </w:t>
       </w:r>
@@ -49,6 +51,7 @@
           <w:b/>
           <w:sz w:val="56"/>
           <w:szCs w:val="56"/>
+          <w:lang w:val="en-US"/>
         </w:rPr>
       </w:pPr>
       <w:bookmarkStart w:id="3" w:name="_sb6uurusb1h" w:colFirst="0" w:colLast="0"/>
@@ -58,6 +61,7 @@
           <w:b/>
           <w:sz w:val="56"/>
           <w:szCs w:val="56"/>
+          <w:lang w:val="en-US"/>
         </w:rPr>
         <w:t xml:space="preserve">   Project Report</w:t>
       </w:r>
@@ -65,6 +69,9 @@
     <w:p>
       <w:pPr>
         <w:pStyle w:val="Subtitle"/>
+        <w:rPr>
+          <w:lang w:val="en-US"/>
+        </w:rPr>
       </w:pPr>
       <w:r>
         <w:rPr>
@@ -116,16 +123,76 @@
         </w:drawing>
       </w:r>
     </w:p>
-    <w:p/>
-    <w:p/>
-    <w:p/>
-    <w:p/>
-    <w:p/>
-    <w:p/>
-    <w:p/>
-    <w:p/>
-    <w:p/>
-    <w:p/>
+    <w:p>
+      <w:pPr>
+        <w:rPr>
+          <w:lang w:val="en-US"/>
+        </w:rPr>
+      </w:pPr>
+    </w:p>
+    <w:p>
+      <w:pPr>
+        <w:rPr>
+          <w:lang w:val="en-US"/>
+        </w:rPr>
+      </w:pPr>
+    </w:p>
+    <w:p>
+      <w:pPr>
+        <w:rPr>
+          <w:lang w:val="en-US"/>
+        </w:rPr>
+      </w:pPr>
+    </w:p>
+    <w:p>
+      <w:pPr>
+        <w:rPr>
+          <w:lang w:val="en-US"/>
+        </w:rPr>
+      </w:pPr>
+    </w:p>
+    <w:p>
+      <w:pPr>
+        <w:rPr>
+          <w:lang w:val="en-US"/>
+        </w:rPr>
+      </w:pPr>
+    </w:p>
+    <w:p>
+      <w:pPr>
+        <w:rPr>
+          <w:lang w:val="en-US"/>
+        </w:rPr>
+      </w:pPr>
+    </w:p>
+    <w:p>
+      <w:pPr>
+        <w:rPr>
+          <w:lang w:val="en-US"/>
+        </w:rPr>
+      </w:pPr>
+    </w:p>
+    <w:p>
+      <w:pPr>
+        <w:rPr>
+          <w:lang w:val="en-US"/>
+        </w:rPr>
+      </w:pPr>
+    </w:p>
+    <w:p>
+      <w:pPr>
+        <w:rPr>
+          <w:lang w:val="en-US"/>
+        </w:rPr>
+      </w:pPr>
+    </w:p>
+    <w:p>
+      <w:pPr>
+        <w:rPr>
+          <w:lang w:val="en-US"/>
+        </w:rPr>
+      </w:pPr>
+    </w:p>
     <w:p>
       <w:pPr>
         <w:pStyle w:val="Subtitle"/>
@@ -135,6 +202,7 @@
           <w:b/>
           <w:sz w:val="24"/>
           <w:szCs w:val="24"/>
+          <w:lang w:val="en-US"/>
         </w:rPr>
       </w:pPr>
       <w:bookmarkStart w:id="4" w:name="_av20m5g3p7ql" w:colFirst="0" w:colLast="0"/>
@@ -157,7 +225,17 @@
           <w:szCs w:val="24"/>
           <w:lang w:val="en-US"/>
         </w:rPr>
-        <w:t>Proposed by</w:t>
+        <w:t xml:space="preserve">Proposed </w:t>
+      </w:r>
+      <w:proofErr w:type="gramStart"/>
+      <w:r>
+        <w:rPr>
+          <w:b/>
+          <w:sz w:val="24"/>
+          <w:szCs w:val="24"/>
+          <w:lang w:val="en-US"/>
+        </w:rPr>
+        <w:t>by</w:t>
       </w:r>
       <w:r>
         <w:rPr>
@@ -177,6 +255,7 @@
         </w:rPr>
         <w:t>:</w:t>
       </w:r>
+      <w:proofErr w:type="gramEnd"/>
       <w:r>
         <w:rPr>
           <w:b/>
@@ -212,7 +291,35 @@
           <w:szCs w:val="24"/>
           <w:lang w:val="en-US"/>
         </w:rPr>
-        <w:t xml:space="preserve">Aziza Ben Tanfous : </w:t>
+        <w:t xml:space="preserve">Aziza Ben </w:t>
+      </w:r>
+      <w:proofErr w:type="spellStart"/>
+      <w:proofErr w:type="gramStart"/>
+      <w:r>
+        <w:rPr>
+          <w:sz w:val="24"/>
+          <w:szCs w:val="24"/>
+          <w:lang w:val="en-US"/>
+        </w:rPr>
+        <w:t>Tanfous</w:t>
+      </w:r>
+      <w:proofErr w:type="spellEnd"/>
+      <w:r>
+        <w:rPr>
+          <w:sz w:val="24"/>
+          <w:szCs w:val="24"/>
+          <w:lang w:val="en-US"/>
+        </w:rPr>
+        <w:t xml:space="preserve"> :</w:t>
+      </w:r>
+      <w:proofErr w:type="gramEnd"/>
+      <w:r>
+        <w:rPr>
+          <w:sz w:val="24"/>
+          <w:szCs w:val="24"/>
+          <w:lang w:val="en-US"/>
+        </w:rPr>
+        <w:t xml:space="preserve"> </w:t>
       </w:r>
       <w:r>
         <w:rPr>
@@ -247,8 +354,18 @@
           <w:szCs w:val="24"/>
           <w:lang w:val="en-US"/>
         </w:rPr>
-        <w:t>Johanna Rauberger  :</w:t>
-      </w:r>
+        <w:t xml:space="preserve">Johanna </w:t>
+      </w:r>
+      <w:proofErr w:type="gramStart"/>
+      <w:r>
+        <w:rPr>
+          <w:sz w:val="24"/>
+          <w:szCs w:val="24"/>
+          <w:lang w:val="en-US"/>
+        </w:rPr>
+        <w:t>Rauberger  :</w:t>
+      </w:r>
+      <w:proofErr w:type="gramEnd"/>
       <w:r>
         <w:rPr>
           <w:sz w:val="24"/>
@@ -290,7 +407,17 @@
           <w:szCs w:val="24"/>
           <w:lang w:val="en-US"/>
         </w:rPr>
-        <w:t>Proposed to</w:t>
+        <w:t xml:space="preserve">Proposed </w:t>
+      </w:r>
+      <w:proofErr w:type="gramStart"/>
+      <w:r>
+        <w:rPr>
+          <w:b/>
+          <w:sz w:val="24"/>
+          <w:szCs w:val="24"/>
+          <w:lang w:val="en-US"/>
+        </w:rPr>
+        <w:t>to</w:t>
       </w:r>
       <w:r>
         <w:rPr>
@@ -310,6 +437,7 @@
         </w:rPr>
         <w:t>:</w:t>
       </w:r>
+      <w:proofErr w:type="gramEnd"/>
       <w:r>
         <w:rPr>
           <w:b/>
@@ -344,7 +472,25 @@
           <w:szCs w:val="24"/>
           <w:lang w:val="en-US"/>
         </w:rPr>
-        <w:t xml:space="preserve">Professor Rui Figueira </w:t>
+        <w:t xml:space="preserve">Professor Rui </w:t>
+      </w:r>
+      <w:proofErr w:type="spellStart"/>
+      <w:r>
+        <w:rPr>
+          <w:sz w:val="24"/>
+          <w:szCs w:val="24"/>
+          <w:lang w:val="en-US"/>
+        </w:rPr>
+        <w:t>Figueira</w:t>
+      </w:r>
+      <w:proofErr w:type="spellEnd"/>
+      <w:r>
+        <w:rPr>
+          <w:sz w:val="24"/>
+          <w:szCs w:val="24"/>
+          <w:lang w:val="en-US"/>
+        </w:rPr>
+        <w:t xml:space="preserve"> </w:t>
       </w:r>
     </w:p>
     <w:p>
@@ -523,6 +669,141 @@
           <w:lang w:val="en-US"/>
         </w:rPr>
         <w:t xml:space="preserve">. </w:t>
+      </w:r>
+      <w:r>
+        <w:rPr>
+          <w:rFonts w:asciiTheme="majorBidi" w:hAnsiTheme="majorBidi" w:cstheme="majorBidi"/>
+          <w:sz w:val="24"/>
+          <w:szCs w:val="24"/>
+          <w:lang w:val="en-US"/>
+        </w:rPr>
+        <w:t xml:space="preserve">Instead of </w:t>
+      </w:r>
+      <w:proofErr w:type="spellStart"/>
+      <w:r>
+        <w:rPr>
+          <w:rFonts w:asciiTheme="majorBidi" w:hAnsiTheme="majorBidi" w:cstheme="majorBidi"/>
+          <w:i/>
+          <w:iCs/>
+          <w:sz w:val="24"/>
+          <w:szCs w:val="24"/>
+          <w:lang w:val="en-US"/>
+        </w:rPr>
+        <w:t>Polygonize</w:t>
+      </w:r>
+      <w:proofErr w:type="spellEnd"/>
+      <w:r>
+        <w:rPr>
+          <w:rFonts w:asciiTheme="majorBidi" w:hAnsiTheme="majorBidi" w:cstheme="majorBidi"/>
+          <w:i/>
+          <w:iCs/>
+          <w:sz w:val="24"/>
+          <w:szCs w:val="24"/>
+          <w:lang w:val="en-US"/>
+        </w:rPr>
+        <w:t xml:space="preserve"> (</w:t>
+      </w:r>
+      <w:r>
+        <w:rPr>
+          <w:rFonts w:asciiTheme="majorBidi" w:hAnsiTheme="majorBidi" w:cstheme="majorBidi"/>
+          <w:i/>
+          <w:iCs/>
+          <w:sz w:val="24"/>
+          <w:szCs w:val="24"/>
+          <w:lang w:val="en-US"/>
+        </w:rPr>
+        <w:t>r</w:t>
+      </w:r>
+      <w:r>
+        <w:rPr>
+          <w:rFonts w:asciiTheme="majorBidi" w:hAnsiTheme="majorBidi" w:cstheme="majorBidi"/>
+          <w:i/>
+          <w:iCs/>
+          <w:sz w:val="24"/>
+          <w:szCs w:val="24"/>
+          <w:lang w:val="en-US"/>
+        </w:rPr>
+        <w:t xml:space="preserve">aster to </w:t>
+      </w:r>
+      <w:r>
+        <w:rPr>
+          <w:rFonts w:asciiTheme="majorBidi" w:hAnsiTheme="majorBidi" w:cstheme="majorBidi"/>
+          <w:i/>
+          <w:iCs/>
+          <w:sz w:val="24"/>
+          <w:szCs w:val="24"/>
+          <w:lang w:val="en-US"/>
+        </w:rPr>
+        <w:t>v</w:t>
+      </w:r>
+      <w:r>
+        <w:rPr>
+          <w:rFonts w:asciiTheme="majorBidi" w:hAnsiTheme="majorBidi" w:cstheme="majorBidi"/>
+          <w:i/>
+          <w:iCs/>
+          <w:sz w:val="24"/>
+          <w:szCs w:val="24"/>
+          <w:lang w:val="en-US"/>
+        </w:rPr>
+        <w:t>ector)</w:t>
+      </w:r>
+      <w:r>
+        <w:rPr>
+          <w:rFonts w:asciiTheme="majorBidi" w:hAnsiTheme="majorBidi" w:cstheme="majorBidi"/>
+          <w:i/>
+          <w:iCs/>
+          <w:sz w:val="24"/>
+          <w:szCs w:val="24"/>
+          <w:lang w:val="en-US"/>
+        </w:rPr>
+        <w:t xml:space="preserve">, </w:t>
+      </w:r>
+      <w:r>
+        <w:rPr>
+          <w:rFonts w:asciiTheme="majorBidi" w:hAnsiTheme="majorBidi" w:cstheme="majorBidi"/>
+          <w:sz w:val="24"/>
+          <w:szCs w:val="24"/>
+          <w:lang w:val="en-US"/>
+        </w:rPr>
+        <w:t xml:space="preserve">one could also use </w:t>
+      </w:r>
+      <w:r>
+        <w:rPr>
+          <w:rFonts w:asciiTheme="majorBidi" w:hAnsiTheme="majorBidi" w:cstheme="majorBidi"/>
+          <w:i/>
+          <w:iCs/>
+          <w:sz w:val="24"/>
+          <w:szCs w:val="24"/>
+          <w:lang w:val="en-US"/>
+        </w:rPr>
+        <w:t>Raster pixels to polygons</w:t>
+      </w:r>
+      <w:r>
+        <w:rPr>
+          <w:rFonts w:asciiTheme="majorBidi" w:hAnsiTheme="majorBidi" w:cstheme="majorBidi"/>
+          <w:sz w:val="24"/>
+          <w:szCs w:val="24"/>
+          <w:lang w:val="en-US"/>
+        </w:rPr>
+        <w:t xml:space="preserve"> and dissolve by elevation afterwards</w:t>
+      </w:r>
+      <w:r>
+        <w:rPr>
+          <w:rFonts w:asciiTheme="majorBidi" w:hAnsiTheme="majorBidi" w:cstheme="majorBidi"/>
+          <w:sz w:val="24"/>
+          <w:szCs w:val="24"/>
+          <w:lang w:val="en-US"/>
+        </w:rPr>
+        <w:t>, but f</w:t>
+      </w:r>
+      <w:r>
+        <w:rPr>
+          <w:rFonts w:asciiTheme="majorBidi" w:hAnsiTheme="majorBidi" w:cstheme="majorBidi"/>
+          <w:sz w:val="24"/>
+          <w:szCs w:val="24"/>
+          <w:lang w:val="en-US"/>
+        </w:rPr>
+        <w:t>or computational / time reasons we chose the quicker option.</w:t>
       </w:r>
     </w:p>
     <w:p>
@@ -1314,7 +1595,7 @@
           </mc:Choice>
           <mc:Fallback>
             <w:pict>
-              <v:group w14:anchorId="2BFA86EF" id="Group 5" o:spid="_x0000_s1026" style="position:absolute;margin-left:0;margin-top:10.15pt;width:464.15pt;height:153.95pt;z-index:251660288;mso-position-horizontal:center;mso-position-horizontal-relative:margin;mso-width-relative:margin;mso-height-relative:margin" coordsize="55836,16926" o:gfxdata="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">
+              <v:group w14:anchorId="3EBAA4D9" id="Group 5" o:spid="_x0000_s1026" style="position:absolute;margin-left:0;margin-top:10.15pt;width:464.15pt;height:153.95pt;z-index:251660288;mso-position-horizontal:center;mso-position-horizontal-relative:margin;mso-width-relative:margin;mso-height-relative:margin" coordsize="55836,16926" o:gfxdata="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">
                 <v:shapetype id="_x0000_t75" coordsize="21600,21600" o:spt="75" o:preferrelative="t" path="m@4@5l@4@11@9@11@9@5xe" filled="f" stroked="f">
                   <v:stroke joinstyle="miter"/>
                   <v:formulas>
@@ -1449,43 +1730,52 @@
           <w:szCs w:val="24"/>
           <w:lang w:val="en-US"/>
         </w:rPr>
-        <w:t>1. The</w:t>
-      </w:r>
-      <w:r>
-        <w:rPr>
-          <w:rFonts w:asciiTheme="majorBidi" w:hAnsiTheme="majorBidi" w:cstheme="majorBidi"/>
-          <w:sz w:val="24"/>
-          <w:szCs w:val="24"/>
-          <w:lang w:val="en-US"/>
-        </w:rPr>
-        <w:t xml:space="preserve"> resulting regions vulnerable to flood risk due to river overflow</w:t>
-      </w:r>
-      <w:r>
-        <w:rPr>
-          <w:rFonts w:asciiTheme="majorBidi" w:hAnsiTheme="majorBidi" w:cstheme="majorBidi"/>
-          <w:sz w:val="24"/>
-          <w:szCs w:val="24"/>
-          <w:lang w:val="en-US"/>
-        </w:rPr>
-        <w:t xml:space="preserve"> should obviously be</w:t>
-      </w:r>
-      <w:r>
-        <w:rPr>
-          <w:rFonts w:asciiTheme="majorBidi" w:hAnsiTheme="majorBidi" w:cstheme="majorBidi"/>
-          <w:sz w:val="24"/>
-          <w:szCs w:val="24"/>
-          <w:lang w:val="en-US"/>
-        </w:rPr>
-        <w:t xml:space="preserve"> somewhat close to the river</w:t>
-      </w:r>
-      <w:r>
-        <w:rPr>
-          <w:rFonts w:asciiTheme="majorBidi" w:hAnsiTheme="majorBidi" w:cstheme="majorBidi"/>
-          <w:sz w:val="24"/>
-          <w:szCs w:val="24"/>
-          <w:lang w:val="en-US"/>
-        </w:rPr>
-        <w:t>, which is fortunately the case.</w:t>
+        <w:t xml:space="preserve">1. The resulting regions vulnerable to flood risk due to river overflow should obviously </w:t>
+      </w:r>
+      <w:r>
+        <w:rPr>
+          <w:rFonts w:asciiTheme="majorBidi" w:hAnsiTheme="majorBidi" w:cstheme="majorBidi"/>
+          <w:sz w:val="24"/>
+          <w:szCs w:val="24"/>
+          <w:lang w:val="en-US"/>
+        </w:rPr>
+        <w:t xml:space="preserve">be </w:t>
+      </w:r>
+      <w:r>
+        <w:rPr>
+          <w:rFonts w:asciiTheme="majorBidi" w:hAnsiTheme="majorBidi" w:cstheme="majorBidi"/>
+          <w:sz w:val="24"/>
+          <w:szCs w:val="24"/>
+          <w:lang w:val="en-US"/>
+        </w:rPr>
+        <w:t xml:space="preserve">close to the river, which is </w:t>
+      </w:r>
+      <w:r>
+        <w:rPr>
+          <w:rFonts w:asciiTheme="majorBidi" w:hAnsiTheme="majorBidi" w:cstheme="majorBidi"/>
+          <w:sz w:val="24"/>
+          <w:szCs w:val="24"/>
+          <w:lang w:val="en-US"/>
+        </w:rPr>
+        <w:t>t</w:t>
+      </w:r>
+      <w:r>
+        <w:rPr>
+          <w:rFonts w:asciiTheme="majorBidi" w:hAnsiTheme="majorBidi" w:cstheme="majorBidi"/>
+          <w:sz w:val="24"/>
+          <w:szCs w:val="24"/>
+          <w:lang w:val="en-US"/>
+        </w:rPr>
+        <w:t>he case</w:t>
+      </w:r>
+      <w:r>
+        <w:rPr>
+          <w:rFonts w:asciiTheme="majorBidi" w:hAnsiTheme="majorBidi" w:cstheme="majorBidi"/>
+          <w:sz w:val="24"/>
+          <w:szCs w:val="24"/>
+          <w:lang w:val="en-US"/>
+        </w:rPr>
+        <w:t xml:space="preserve"> for our results.</w:t>
       </w:r>
       <w:r>
         <w:rPr>
@@ -1593,25 +1883,34 @@
           <w:szCs w:val="24"/>
           <w:lang w:val="en-US"/>
         </w:rPr>
-        <w:t>either.</w:t>
-      </w:r>
-      <w:r>
-        <w:rPr>
-          <w:rFonts w:asciiTheme="majorBidi" w:hAnsiTheme="majorBidi" w:cstheme="majorBidi"/>
-          <w:sz w:val="24"/>
-          <w:szCs w:val="24"/>
-          <w:lang w:val="en-US"/>
-        </w:rPr>
-        <w:t xml:space="preserve"> In our result, t</w:t>
-      </w:r>
-      <w:r>
-        <w:rPr>
-          <w:rFonts w:asciiTheme="majorBidi" w:hAnsiTheme="majorBidi" w:cstheme="majorBidi"/>
-          <w:sz w:val="24"/>
-          <w:szCs w:val="24"/>
-          <w:lang w:val="en-US"/>
-        </w:rPr>
-        <w:t>he highest risk zones are closest to the river, mostly followed by a smooth transition via moderate risk zones to the lower risk zones.</w:t>
+        <w:t>either. In our result, t</w:t>
+      </w:r>
+      <w:r>
+        <w:rPr>
+          <w:rFonts w:asciiTheme="majorBidi" w:hAnsiTheme="majorBidi" w:cstheme="majorBidi"/>
+          <w:sz w:val="24"/>
+          <w:szCs w:val="24"/>
+          <w:lang w:val="en-US"/>
+        </w:rPr>
+        <w:t>he highest risk zones are closest to the river, mostly followed by a smooth transition via moderate risk zones to the lower risk zones</w:t>
+      </w:r>
+      <w:r>
+        <w:rPr>
+          <w:rFonts w:asciiTheme="majorBidi" w:hAnsiTheme="majorBidi" w:cstheme="majorBidi"/>
+          <w:sz w:val="24"/>
+          <w:szCs w:val="24"/>
+          <w:lang w:val="en-US"/>
+        </w:rPr>
+        <w:t>, which makes sense</w:t>
+      </w:r>
+      <w:r>
+        <w:rPr>
+          <w:rFonts w:asciiTheme="majorBidi" w:hAnsiTheme="majorBidi" w:cstheme="majorBidi"/>
+          <w:sz w:val="24"/>
+          <w:szCs w:val="24"/>
+          <w:lang w:val="en-US"/>
+        </w:rPr>
+        <w:t>.</w:t>
       </w:r>
       <w:r>
         <w:rPr>
@@ -1647,16 +1946,34 @@
           <w:szCs w:val="24"/>
           <w:lang w:val="en-US"/>
         </w:rPr>
-        <w:t xml:space="preserve"> specific </w:t>
-      </w:r>
-      <w:r>
-        <w:rPr>
-          <w:rFonts w:asciiTheme="majorBidi" w:hAnsiTheme="majorBidi" w:cstheme="majorBidi"/>
-          <w:sz w:val="24"/>
-          <w:szCs w:val="24"/>
-          <w:lang w:val="en-US"/>
-        </w:rPr>
-        <w:t>risk zone areas calculated add up again to</w:t>
+        <w:t xml:space="preserve"> </w:t>
+      </w:r>
+      <w:r>
+        <w:rPr>
+          <w:rFonts w:asciiTheme="majorBidi" w:hAnsiTheme="majorBidi" w:cstheme="majorBidi"/>
+          <w:sz w:val="24"/>
+          <w:szCs w:val="24"/>
+          <w:lang w:val="en-US"/>
+        </w:rPr>
+        <w:t xml:space="preserve">risk </w:t>
+      </w:r>
+      <w:r>
+        <w:rPr>
+          <w:rFonts w:asciiTheme="majorBidi" w:hAnsiTheme="majorBidi" w:cstheme="majorBidi"/>
+          <w:sz w:val="24"/>
+          <w:szCs w:val="24"/>
+          <w:lang w:val="en-US"/>
+        </w:rPr>
+        <w:t>area subtotals</w:t>
+      </w:r>
+      <w:r>
+        <w:rPr>
+          <w:rFonts w:asciiTheme="majorBidi" w:hAnsiTheme="majorBidi" w:cstheme="majorBidi"/>
+          <w:sz w:val="24"/>
+          <w:szCs w:val="24"/>
+          <w:lang w:val="en-US"/>
+        </w:rPr>
+        <w:t xml:space="preserve"> calculated add up again to</w:t>
       </w:r>
       <w:r>
         <w:rPr>
@@ -1685,62 +2002,32 @@
         </w:rPr>
         <w:t>.</w:t>
       </w:r>
-    </w:p>
-    <w:p>
-      <w:pPr>
-        <w:spacing w:line="360" w:lineRule="auto"/>
-        <w:jc w:val="both"/>
-        <w:rPr>
-          <w:rFonts w:asciiTheme="majorBidi" w:hAnsiTheme="majorBidi" w:cstheme="majorBidi"/>
-          <w:sz w:val="24"/>
-          <w:szCs w:val="24"/>
-          <w:lang w:val="en-US"/>
-        </w:rPr>
-      </w:pPr>
-      <w:r>
-        <w:rPr>
-          <w:rFonts w:asciiTheme="majorBidi" w:hAnsiTheme="majorBidi" w:cstheme="majorBidi"/>
-          <w:sz w:val="24"/>
-          <w:szCs w:val="24"/>
-          <w:lang w:val="en-US"/>
-        </w:rPr>
-        <w:sym w:font="Wingdings" w:char="F0E0"/>
-      </w:r>
-      <w:r>
-        <w:rPr>
-          <w:rFonts w:asciiTheme="majorBidi" w:hAnsiTheme="majorBidi" w:cstheme="majorBidi"/>
-          <w:sz w:val="24"/>
-          <w:szCs w:val="24"/>
-          <w:lang w:val="en-US"/>
-        </w:rPr>
-        <w:t xml:space="preserve"> </w:t>
-      </w:r>
-      <w:r>
-        <w:rPr>
-          <w:rFonts w:asciiTheme="majorBidi" w:hAnsiTheme="majorBidi" w:cstheme="majorBidi"/>
-          <w:sz w:val="24"/>
-          <w:szCs w:val="24"/>
-          <w:lang w:val="en-US"/>
-        </w:rPr>
-        <w:t>In general, t</w:t>
-      </w:r>
-      <w:r>
-        <w:rPr>
-          <w:rFonts w:asciiTheme="majorBidi" w:hAnsiTheme="majorBidi" w:cstheme="majorBidi"/>
-          <w:sz w:val="24"/>
-          <w:szCs w:val="24"/>
-          <w:lang w:val="en-US"/>
-        </w:rPr>
-        <w:t>he results make sense</w:t>
-      </w:r>
-      <w:r>
-        <w:rPr>
-          <w:rFonts w:asciiTheme="majorBidi" w:hAnsiTheme="majorBidi" w:cstheme="majorBidi"/>
-          <w:sz w:val="24"/>
-          <w:szCs w:val="24"/>
-          <w:lang w:val="en-US"/>
-        </w:rPr>
-        <w:t xml:space="preserve"> and seem correct.</w:t>
+      <w:r>
+        <w:rPr>
+          <w:rFonts w:asciiTheme="majorBidi" w:hAnsiTheme="majorBidi" w:cstheme="majorBidi"/>
+          <w:sz w:val="24"/>
+          <w:szCs w:val="24"/>
+          <w:lang w:val="en-US"/>
+        </w:rPr>
+        <w:t xml:space="preserve"> In total, our</w:t>
+      </w:r>
+      <w:r>
+        <w:rPr>
+          <w:rFonts w:asciiTheme="majorBidi" w:hAnsiTheme="majorBidi" w:cstheme="majorBidi"/>
+          <w:sz w:val="24"/>
+          <w:szCs w:val="24"/>
+          <w:lang w:val="en-US"/>
+        </w:rPr>
+        <w:t xml:space="preserve"> results </w:t>
+      </w:r>
+      <w:r>
+        <w:rPr>
+          <w:rFonts w:asciiTheme="majorBidi" w:hAnsiTheme="majorBidi" w:cstheme="majorBidi"/>
+          <w:sz w:val="24"/>
+          <w:szCs w:val="24"/>
+          <w:lang w:val="en-US"/>
+        </w:rPr>
+        <w:t>seem correct.</w:t>
       </w:r>
     </w:p>
     <w:p>
@@ -1788,6 +2075,7 @@
         </w:rPr>
         <w:t xml:space="preserve">For this problem, our assigned area was Region 4 from the </w:t>
       </w:r>
+      <w:proofErr w:type="spellStart"/>
       <w:r>
         <w:rPr>
           <w:rFonts w:asciiTheme="majorBidi" w:hAnsiTheme="majorBidi" w:cstheme="majorBidi"/>
@@ -1802,6 +2090,7 @@
         </w:rPr>
         <w:t>EditingZones</w:t>
       </w:r>
+      <w:proofErr w:type="spellEnd"/>
       <w:r>
         <w:rPr>
           <w:rFonts w:asciiTheme="majorBidi" w:hAnsiTheme="majorBidi" w:cstheme="majorBidi"/>
@@ -1811,28 +2100,74 @@
         </w:rPr>
         <w:t xml:space="preserve"> layer, which represents a specific polygon. Our objective was to identify and delineate parcels within </w:t>
       </w:r>
-      <w:r>
-        <w:rPr>
-          <w:rFonts w:asciiTheme="majorBidi" w:hAnsiTheme="majorBidi" w:cstheme="majorBidi"/>
-          <w:b/>
-          <w:bCs/>
-          <w:i/>
-          <w:iCs/>
-          <w:color w:val="808080" w:themeColor="background1" w:themeShade="80"/>
-          <w:sz w:val="24"/>
-          <w:szCs w:val="24"/>
-          <w:lang w:val="en-US"/>
-        </w:rPr>
-        <w:t>Region 4</w:t>
-      </w:r>
-      <w:r>
-        <w:rPr>
-          <w:rFonts w:asciiTheme="majorBidi" w:hAnsiTheme="majorBidi" w:cstheme="majorBidi"/>
-          <w:sz w:val="24"/>
-          <w:szCs w:val="24"/>
-          <w:lang w:val="en-US"/>
-        </w:rPr>
-        <w:t xml:space="preserve"> using Google Satellite imagery. Through careful analysis of land use patterns, boundaries, and visible features, we aimed to accurately represent the soil use within the area. To store the vector data and attribute information, we created a new GeoPackage file named </w:t>
+      <w:proofErr w:type="gramStart"/>
+      <w:r>
+        <w:rPr>
+          <w:rFonts w:asciiTheme="majorBidi" w:hAnsiTheme="majorBidi" w:cstheme="majorBidi"/>
+          <w:b/>
+          <w:bCs/>
+          <w:i/>
+          <w:iCs/>
+          <w:color w:val="808080" w:themeColor="background1" w:themeShade="80"/>
+          <w:sz w:val="24"/>
+          <w:szCs w:val="24"/>
+          <w:lang w:val="en-US"/>
+        </w:rPr>
+        <w:t>Region</w:t>
+      </w:r>
+      <w:proofErr w:type="gramEnd"/>
+      <w:r>
+        <w:rPr>
+          <w:rFonts w:asciiTheme="majorBidi" w:hAnsiTheme="majorBidi" w:cstheme="majorBidi"/>
+          <w:b/>
+          <w:bCs/>
+          <w:i/>
+          <w:iCs/>
+          <w:color w:val="808080" w:themeColor="background1" w:themeShade="80"/>
+          <w:sz w:val="24"/>
+          <w:szCs w:val="24"/>
+          <w:lang w:val="en-US"/>
+        </w:rPr>
+        <w:t xml:space="preserve"> 4</w:t>
+      </w:r>
+      <w:r>
+        <w:rPr>
+          <w:rFonts w:asciiTheme="majorBidi" w:hAnsiTheme="majorBidi" w:cstheme="majorBidi"/>
+          <w:sz w:val="24"/>
+          <w:szCs w:val="24"/>
+          <w:lang w:val="en-US"/>
+        </w:rPr>
+        <w:t xml:space="preserve"> using Google Satellite imagery. Through careful analysis of land use patterns, boundaries, and visible features, we aimed to accurately represent the soil use within the area. To store the vector data and attribute </w:t>
+      </w:r>
+      <w:r>
+        <w:rPr>
+          <w:rFonts w:asciiTheme="majorBidi" w:hAnsiTheme="majorBidi" w:cstheme="majorBidi"/>
+          <w:sz w:val="24"/>
+          <w:szCs w:val="24"/>
+          <w:lang w:val="en-US"/>
+        </w:rPr>
+        <w:lastRenderedPageBreak/>
+        <w:t xml:space="preserve">information, we created a new </w:t>
+      </w:r>
+      <w:proofErr w:type="spellStart"/>
+      <w:r>
+        <w:rPr>
+          <w:rFonts w:asciiTheme="majorBidi" w:hAnsiTheme="majorBidi" w:cstheme="majorBidi"/>
+          <w:sz w:val="24"/>
+          <w:szCs w:val="24"/>
+          <w:lang w:val="en-US"/>
+        </w:rPr>
+        <w:t>GeoPackage</w:t>
+      </w:r>
+      <w:proofErr w:type="spellEnd"/>
+      <w:r>
+        <w:rPr>
+          <w:rFonts w:asciiTheme="majorBidi" w:hAnsiTheme="majorBidi" w:cstheme="majorBidi"/>
+          <w:sz w:val="24"/>
+          <w:szCs w:val="24"/>
+          <w:lang w:val="en-US"/>
+        </w:rPr>
+        <w:t xml:space="preserve"> file named </w:t>
       </w:r>
       <w:r>
         <w:rPr>
@@ -1855,17 +2190,27 @@
           <w:szCs w:val="24"/>
           <w:lang w:val="en-US"/>
         </w:rPr>
-        <w:t xml:space="preserve">as per the assignment </w:t>
-      </w:r>
-      <w:r>
-        <w:rPr>
-          <w:rFonts w:asciiTheme="majorBidi" w:hAnsiTheme="majorBidi" w:cstheme="majorBidi"/>
-          <w:sz w:val="24"/>
-          <w:szCs w:val="24"/>
-          <w:lang w:val="en-US"/>
-        </w:rPr>
-        <w:lastRenderedPageBreak/>
-        <w:t xml:space="preserve">requirements. We ensured consistent spatial reference by setting the GeoPackage file to use the </w:t>
+        <w:t xml:space="preserve">as per the assignment requirements. We ensured consistent spatial reference by setting the </w:t>
+      </w:r>
+      <w:proofErr w:type="spellStart"/>
+      <w:r>
+        <w:rPr>
+          <w:rFonts w:asciiTheme="majorBidi" w:hAnsiTheme="majorBidi" w:cstheme="majorBidi"/>
+          <w:sz w:val="24"/>
+          <w:szCs w:val="24"/>
+          <w:lang w:val="en-US"/>
+        </w:rPr>
+        <w:t>GeoPackage</w:t>
+      </w:r>
+      <w:proofErr w:type="spellEnd"/>
+      <w:r>
+        <w:rPr>
+          <w:rFonts w:asciiTheme="majorBidi" w:hAnsiTheme="majorBidi" w:cstheme="majorBidi"/>
+          <w:sz w:val="24"/>
+          <w:szCs w:val="24"/>
+          <w:lang w:val="en-US"/>
+        </w:rPr>
+        <w:t xml:space="preserve"> file to use the </w:t>
       </w:r>
       <w:r>
         <w:rPr>
@@ -1888,7 +2233,27 @@
           <w:szCs w:val="24"/>
           <w:lang w:val="en-US"/>
         </w:rPr>
-        <w:t xml:space="preserve"> Within the GeoPackage file, we established </w:t>
+        <w:t xml:space="preserve"> Within the </w:t>
+      </w:r>
+      <w:proofErr w:type="spellStart"/>
+      <w:r>
+        <w:rPr>
+          <w:rFonts w:asciiTheme="majorBidi" w:hAnsiTheme="majorBidi" w:cstheme="majorBidi"/>
+          <w:sz w:val="24"/>
+          <w:szCs w:val="24"/>
+          <w:lang w:val="en-US"/>
+        </w:rPr>
+        <w:t>GeoPackage</w:t>
+      </w:r>
+      <w:proofErr w:type="spellEnd"/>
+      <w:r>
+        <w:rPr>
+          <w:rFonts w:asciiTheme="majorBidi" w:hAnsiTheme="majorBidi" w:cstheme="majorBidi"/>
+          <w:sz w:val="24"/>
+          <w:szCs w:val="24"/>
+          <w:lang w:val="en-US"/>
+        </w:rPr>
+        <w:t xml:space="preserve"> file, we established </w:t>
       </w:r>
       <w:r>
         <w:rPr>
@@ -1922,19 +2287,35 @@
         </w:rPr>
         <w:t xml:space="preserve"> to represent the parcels in </w:t>
       </w:r>
-      <w:r>
-        <w:rPr>
-          <w:rFonts w:asciiTheme="majorBidi" w:hAnsiTheme="majorBidi" w:cstheme="majorBidi"/>
-          <w:b/>
-          <w:bCs/>
-          <w:i/>
-          <w:iCs/>
-          <w:color w:val="808080" w:themeColor="background1" w:themeShade="80"/>
-          <w:sz w:val="24"/>
-          <w:szCs w:val="24"/>
-          <w:lang w:val="en-US"/>
-        </w:rPr>
-        <w:t>Region 4</w:t>
+      <w:proofErr w:type="gramStart"/>
+      <w:r>
+        <w:rPr>
+          <w:rFonts w:asciiTheme="majorBidi" w:hAnsiTheme="majorBidi" w:cstheme="majorBidi"/>
+          <w:b/>
+          <w:bCs/>
+          <w:i/>
+          <w:iCs/>
+          <w:color w:val="808080" w:themeColor="background1" w:themeShade="80"/>
+          <w:sz w:val="24"/>
+          <w:szCs w:val="24"/>
+          <w:lang w:val="en-US"/>
+        </w:rPr>
+        <w:t>Region</w:t>
+      </w:r>
+      <w:proofErr w:type="gramEnd"/>
+      <w:r>
+        <w:rPr>
+          <w:rFonts w:asciiTheme="majorBidi" w:hAnsiTheme="majorBidi" w:cstheme="majorBidi"/>
+          <w:b/>
+          <w:bCs/>
+          <w:i/>
+          <w:iCs/>
+          <w:color w:val="808080" w:themeColor="background1" w:themeShade="80"/>
+          <w:sz w:val="24"/>
+          <w:szCs w:val="24"/>
+          <w:lang w:val="en-US"/>
+        </w:rPr>
+        <w:t xml:space="preserve"> 4</w:t>
       </w:r>
       <w:r>
         <w:rPr>
@@ -2057,7 +2438,47 @@
           <w:szCs w:val="24"/>
           <w:lang w:val="en-US"/>
         </w:rPr>
-        <w:t xml:space="preserve"> layer, were stored within the GeoPackage file to ensure complete coverage of the assigned area in Region 4.</w:t>
+        <w:t xml:space="preserve"> layer, were stored within the </w:t>
+      </w:r>
+      <w:proofErr w:type="spellStart"/>
+      <w:r>
+        <w:rPr>
+          <w:rFonts w:asciiTheme="majorBidi" w:hAnsiTheme="majorBidi" w:cstheme="majorBidi"/>
+          <w:sz w:val="24"/>
+          <w:szCs w:val="24"/>
+          <w:lang w:val="en-US"/>
+        </w:rPr>
+        <w:t>GeoPackage</w:t>
+      </w:r>
+      <w:proofErr w:type="spellEnd"/>
+      <w:r>
+        <w:rPr>
+          <w:rFonts w:asciiTheme="majorBidi" w:hAnsiTheme="majorBidi" w:cstheme="majorBidi"/>
+          <w:sz w:val="24"/>
+          <w:szCs w:val="24"/>
+          <w:lang w:val="en-US"/>
+        </w:rPr>
+        <w:t xml:space="preserve"> file to ensure complete coverage of the assigned area in </w:t>
+      </w:r>
+      <w:proofErr w:type="gramStart"/>
+      <w:r>
+        <w:rPr>
+          <w:rFonts w:asciiTheme="majorBidi" w:hAnsiTheme="majorBidi" w:cstheme="majorBidi"/>
+          <w:sz w:val="24"/>
+          <w:szCs w:val="24"/>
+          <w:lang w:val="en-US"/>
+        </w:rPr>
+        <w:t>Region</w:t>
+      </w:r>
+      <w:proofErr w:type="gramEnd"/>
+      <w:r>
+        <w:rPr>
+          <w:rFonts w:asciiTheme="majorBidi" w:hAnsiTheme="majorBidi" w:cstheme="majorBidi"/>
+          <w:sz w:val="24"/>
+          <w:szCs w:val="24"/>
+          <w:lang w:val="en-US"/>
+        </w:rPr>
+        <w:t xml:space="preserve"> 4.</w:t>
       </w:r>
     </w:p>
     <w:p>
@@ -2094,6 +2515,7 @@
         </w:rPr>
         <w:t xml:space="preserve"> in the region delimited by </w:t>
       </w:r>
+      <w:proofErr w:type="spellStart"/>
       <w:r>
         <w:rPr>
           <w:b/>
@@ -2102,7 +2524,18 @@
           <w:u w:val="single"/>
           <w:lang w:val="en-US"/>
         </w:rPr>
-        <w:t>Cadastre and those created in Problem 02</w:t>
+        <w:t>Cadastre</w:t>
+      </w:r>
+      <w:proofErr w:type="spellEnd"/>
+      <w:r>
+        <w:rPr>
+          <w:b/>
+          <w:sz w:val="32"/>
+          <w:szCs w:val="32"/>
+          <w:u w:val="single"/>
+          <w:lang w:val="en-US"/>
+        </w:rPr>
+        <w:t xml:space="preserve"> and those created in Problem 02</w:t>
       </w:r>
     </w:p>
     <w:p>
@@ -2139,19 +2572,35 @@
         </w:rPr>
         <w:t xml:space="preserve">We gathered the necessary input datasets, including the </w:t>
       </w:r>
-      <w:r>
-        <w:rPr>
-          <w:rFonts w:asciiTheme="majorBidi" w:hAnsiTheme="majorBidi" w:cstheme="majorBidi"/>
-          <w:b/>
-          <w:bCs/>
-          <w:i/>
-          <w:iCs/>
-          <w:color w:val="808080" w:themeColor="background1" w:themeShade="80"/>
-          <w:sz w:val="24"/>
-          <w:szCs w:val="24"/>
-          <w:lang w:val="en-US"/>
-        </w:rPr>
-        <w:t>Cadastre GDS</w:t>
+      <w:proofErr w:type="spellStart"/>
+      <w:r>
+        <w:rPr>
+          <w:rFonts w:asciiTheme="majorBidi" w:hAnsiTheme="majorBidi" w:cstheme="majorBidi"/>
+          <w:b/>
+          <w:bCs/>
+          <w:i/>
+          <w:iCs/>
+          <w:color w:val="808080" w:themeColor="background1" w:themeShade="80"/>
+          <w:sz w:val="24"/>
+          <w:szCs w:val="24"/>
+          <w:lang w:val="en-US"/>
+        </w:rPr>
+        <w:t>Cadastre</w:t>
+      </w:r>
+      <w:proofErr w:type="spellEnd"/>
+      <w:r>
+        <w:rPr>
+          <w:rFonts w:asciiTheme="majorBidi" w:hAnsiTheme="majorBidi" w:cstheme="majorBidi"/>
+          <w:b/>
+          <w:bCs/>
+          <w:i/>
+          <w:iCs/>
+          <w:color w:val="808080" w:themeColor="background1" w:themeShade="80"/>
+          <w:sz w:val="24"/>
+          <w:szCs w:val="24"/>
+          <w:lang w:val="en-US"/>
+        </w:rPr>
+        <w:t xml:space="preserve"> GDS</w:t>
       </w:r>
       <w:r>
         <w:rPr>
@@ -2185,19 +2634,35 @@
         </w:rPr>
         <w:t xml:space="preserve"> from Problem 02, and </w:t>
       </w:r>
-      <w:r>
-        <w:rPr>
-          <w:rFonts w:asciiTheme="majorBidi" w:hAnsiTheme="majorBidi" w:cstheme="majorBidi"/>
-          <w:b/>
-          <w:bCs/>
-          <w:i/>
-          <w:iCs/>
-          <w:color w:val="808080" w:themeColor="background1" w:themeShade="80"/>
-          <w:sz w:val="24"/>
-          <w:szCs w:val="24"/>
-          <w:lang w:val="en-US"/>
-        </w:rPr>
-        <w:t>SoilUse GDS</w:t>
+      <w:proofErr w:type="spellStart"/>
+      <w:r>
+        <w:rPr>
+          <w:rFonts w:asciiTheme="majorBidi" w:hAnsiTheme="majorBidi" w:cstheme="majorBidi"/>
+          <w:b/>
+          <w:bCs/>
+          <w:i/>
+          <w:iCs/>
+          <w:color w:val="808080" w:themeColor="background1" w:themeShade="80"/>
+          <w:sz w:val="24"/>
+          <w:szCs w:val="24"/>
+          <w:lang w:val="en-US"/>
+        </w:rPr>
+        <w:t>SoilUse</w:t>
+      </w:r>
+      <w:proofErr w:type="spellEnd"/>
+      <w:r>
+        <w:rPr>
+          <w:rFonts w:asciiTheme="majorBidi" w:hAnsiTheme="majorBidi" w:cstheme="majorBidi"/>
+          <w:b/>
+          <w:bCs/>
+          <w:i/>
+          <w:iCs/>
+          <w:color w:val="808080" w:themeColor="background1" w:themeShade="80"/>
+          <w:sz w:val="24"/>
+          <w:szCs w:val="24"/>
+          <w:lang w:val="en-US"/>
+        </w:rPr>
+        <w:t xml:space="preserve"> GDS</w:t>
       </w:r>
       <w:r>
         <w:rPr>
@@ -2231,28 +2696,69 @@
         </w:rPr>
         <w:t xml:space="preserve"> to include a new class </w:t>
       </w:r>
-      <w:r>
-        <w:rPr>
-          <w:rFonts w:asciiTheme="majorBidi" w:hAnsiTheme="majorBidi" w:cstheme="majorBidi"/>
-          <w:b/>
-          <w:bCs/>
-          <w:i/>
-          <w:iCs/>
-          <w:color w:val="808080" w:themeColor="background1" w:themeShade="80"/>
-          <w:sz w:val="24"/>
-          <w:szCs w:val="24"/>
-          <w:lang w:val="en-US"/>
-        </w:rPr>
-        <w:t>UseCode: 50</w:t>
-      </w:r>
-      <w:r>
-        <w:rPr>
-          <w:rFonts w:asciiTheme="majorBidi" w:hAnsiTheme="majorBidi" w:cstheme="majorBidi"/>
-          <w:sz w:val="24"/>
-          <w:szCs w:val="24"/>
-          <w:lang w:val="en-US"/>
-        </w:rPr>
-        <w:t xml:space="preserve">  with the description </w:t>
+      <w:proofErr w:type="spellStart"/>
+      <w:r>
+        <w:rPr>
+          <w:rFonts w:asciiTheme="majorBidi" w:hAnsiTheme="majorBidi" w:cstheme="majorBidi"/>
+          <w:b/>
+          <w:bCs/>
+          <w:i/>
+          <w:iCs/>
+          <w:color w:val="808080" w:themeColor="background1" w:themeShade="80"/>
+          <w:sz w:val="24"/>
+          <w:szCs w:val="24"/>
+          <w:lang w:val="en-US"/>
+        </w:rPr>
+        <w:t>UseCode</w:t>
+      </w:r>
+      <w:proofErr w:type="spellEnd"/>
+      <w:r>
+        <w:rPr>
+          <w:rFonts w:asciiTheme="majorBidi" w:hAnsiTheme="majorBidi" w:cstheme="majorBidi"/>
+          <w:b/>
+          <w:bCs/>
+          <w:i/>
+          <w:iCs/>
+          <w:color w:val="808080" w:themeColor="background1" w:themeShade="80"/>
+          <w:sz w:val="24"/>
+          <w:szCs w:val="24"/>
+          <w:lang w:val="en-US"/>
+        </w:rPr>
+        <w:t xml:space="preserve">: </w:t>
+      </w:r>
+      <w:proofErr w:type="gramStart"/>
+      <w:r>
+        <w:rPr>
+          <w:rFonts w:asciiTheme="majorBidi" w:hAnsiTheme="majorBidi" w:cstheme="majorBidi"/>
+          <w:b/>
+          <w:bCs/>
+          <w:i/>
+          <w:iCs/>
+          <w:color w:val="808080" w:themeColor="background1" w:themeShade="80"/>
+          <w:sz w:val="24"/>
+          <w:szCs w:val="24"/>
+          <w:lang w:val="en-US"/>
+        </w:rPr>
+        <w:t>50</w:t>
+      </w:r>
+      <w:r>
+        <w:rPr>
+          <w:rFonts w:asciiTheme="majorBidi" w:hAnsiTheme="majorBidi" w:cstheme="majorBidi"/>
+          <w:sz w:val="24"/>
+          <w:szCs w:val="24"/>
+          <w:lang w:val="en-US"/>
+        </w:rPr>
+        <w:t xml:space="preserve">  with</w:t>
+      </w:r>
+      <w:proofErr w:type="gramEnd"/>
+      <w:r>
+        <w:rPr>
+          <w:rFonts w:asciiTheme="majorBidi" w:hAnsiTheme="majorBidi" w:cstheme="majorBidi"/>
+          <w:sz w:val="24"/>
+          <w:szCs w:val="24"/>
+          <w:lang w:val="en-US"/>
+        </w:rPr>
+        <w:t xml:space="preserve"> the description </w:t>
       </w:r>
       <w:r>
         <w:rPr>
@@ -2308,6 +2814,7 @@
         </w:rPr>
         <w:t xml:space="preserve">We began by opening the required datasets in QGIS, including </w:t>
       </w:r>
+      <w:proofErr w:type="spellStart"/>
       <w:r>
         <w:rPr>
           <w:rFonts w:asciiTheme="majorBidi" w:hAnsiTheme="majorBidi" w:cstheme="majorBidi"/>
@@ -2322,6 +2829,7 @@
         </w:rPr>
         <w:t>Cadastre</w:t>
       </w:r>
+      <w:proofErr w:type="spellEnd"/>
       <w:r>
         <w:rPr>
           <w:rFonts w:asciiTheme="majorBidi" w:hAnsiTheme="majorBidi" w:cstheme="majorBidi"/>
@@ -2354,6 +2862,7 @@
         </w:rPr>
         <w:t xml:space="preserve">, </w:t>
       </w:r>
+      <w:proofErr w:type="spellStart"/>
       <w:r>
         <w:rPr>
           <w:rFonts w:asciiTheme="majorBidi" w:hAnsiTheme="majorBidi" w:cstheme="majorBidi"/>
@@ -2368,6 +2877,7 @@
         </w:rPr>
         <w:t>SoilUse</w:t>
       </w:r>
+      <w:proofErr w:type="spellEnd"/>
       <w:r>
         <w:rPr>
           <w:rFonts w:asciiTheme="majorBidi" w:hAnsiTheme="majorBidi" w:cstheme="majorBidi"/>
@@ -2398,7 +2908,27 @@
           <w:szCs w:val="24"/>
           <w:lang w:val="en-US"/>
         </w:rPr>
-        <w:t xml:space="preserve">. We created a new Geopackage layer named </w:t>
+        <w:t xml:space="preserve">. We created a new </w:t>
+      </w:r>
+      <w:proofErr w:type="spellStart"/>
+      <w:r>
+        <w:rPr>
+          <w:rFonts w:asciiTheme="majorBidi" w:hAnsiTheme="majorBidi" w:cstheme="majorBidi"/>
+          <w:sz w:val="24"/>
+          <w:szCs w:val="24"/>
+          <w:lang w:val="en-US"/>
+        </w:rPr>
+        <w:t>Geopackage</w:t>
+      </w:r>
+      <w:proofErr w:type="spellEnd"/>
+      <w:r>
+        <w:rPr>
+          <w:rFonts w:asciiTheme="majorBidi" w:hAnsiTheme="majorBidi" w:cstheme="majorBidi"/>
+          <w:sz w:val="24"/>
+          <w:szCs w:val="24"/>
+          <w:lang w:val="en-US"/>
+        </w:rPr>
+        <w:t xml:space="preserve"> layer named </w:t>
       </w:r>
       <w:r>
         <w:rPr>
@@ -2423,6 +2953,7 @@
         </w:rPr>
         <w:t xml:space="preserve"> and saved it in the </w:t>
       </w:r>
+      <w:proofErr w:type="spellStart"/>
       <w:r>
         <w:rPr>
           <w:rFonts w:asciiTheme="majorBidi" w:hAnsiTheme="majorBidi" w:cstheme="majorBidi"/>
@@ -2437,6 +2968,7 @@
         </w:rPr>
         <w:t>DataOut</w:t>
       </w:r>
+      <w:proofErr w:type="spellEnd"/>
       <w:r>
         <w:rPr>
           <w:rFonts w:asciiTheme="majorBidi" w:hAnsiTheme="majorBidi" w:cstheme="majorBidi"/>
@@ -2515,19 +3047,35 @@
         </w:rPr>
         <w:t xml:space="preserve"> to compute the area of each parcel and converted it to hectares. The area owned by each owner and the total area for each soil use class were calculated using the </w:t>
       </w:r>
-      <w:r>
-        <w:rPr>
-          <w:rFonts w:asciiTheme="majorBidi" w:hAnsiTheme="majorBidi" w:cstheme="majorBidi"/>
-          <w:b/>
-          <w:bCs/>
-          <w:i/>
-          <w:iCs/>
-          <w:color w:val="808080" w:themeColor="background1" w:themeShade="80"/>
-          <w:sz w:val="24"/>
-          <w:szCs w:val="24"/>
-          <w:lang w:val="en-US"/>
-        </w:rPr>
-        <w:t xml:space="preserve">groupstat </w:t>
+      <w:proofErr w:type="spellStart"/>
+      <w:r>
+        <w:rPr>
+          <w:rFonts w:asciiTheme="majorBidi" w:hAnsiTheme="majorBidi" w:cstheme="majorBidi"/>
+          <w:b/>
+          <w:bCs/>
+          <w:i/>
+          <w:iCs/>
+          <w:color w:val="808080" w:themeColor="background1" w:themeShade="80"/>
+          <w:sz w:val="24"/>
+          <w:szCs w:val="24"/>
+          <w:lang w:val="en-US"/>
+        </w:rPr>
+        <w:t>groupstat</w:t>
+      </w:r>
+      <w:proofErr w:type="spellEnd"/>
+      <w:r>
+        <w:rPr>
+          <w:rFonts w:asciiTheme="majorBidi" w:hAnsiTheme="majorBidi" w:cstheme="majorBidi"/>
+          <w:b/>
+          <w:bCs/>
+          <w:i/>
+          <w:iCs/>
+          <w:color w:val="808080" w:themeColor="background1" w:themeShade="80"/>
+          <w:sz w:val="24"/>
+          <w:szCs w:val="24"/>
+          <w:lang w:val="en-US"/>
+        </w:rPr>
+        <w:t xml:space="preserve"> </w:t>
       </w:r>
       <w:r>
         <w:rPr>
@@ -2550,7 +3098,37 @@
           <w:szCs w:val="24"/>
           <w:lang w:val="en-US"/>
         </w:rPr>
-        <w:t>CSV files.</w:t>
+        <w:t xml:space="preserve">CSV </w:t>
+      </w:r>
+      <w:proofErr w:type="gramStart"/>
+      <w:r>
+        <w:rPr>
+          <w:rFonts w:asciiTheme="majorBidi" w:hAnsiTheme="majorBidi" w:cstheme="majorBidi"/>
+          <w:b/>
+          <w:bCs/>
+          <w:i/>
+          <w:iCs/>
+          <w:color w:val="808080" w:themeColor="background1" w:themeShade="80"/>
+          <w:sz w:val="24"/>
+          <w:szCs w:val="24"/>
+          <w:lang w:val="en-US"/>
+        </w:rPr>
+        <w:t>files</w:t>
+      </w:r>
+      <w:proofErr w:type="gramEnd"/>
+      <w:r>
+        <w:rPr>
+          <w:rFonts w:asciiTheme="majorBidi" w:hAnsiTheme="majorBidi" w:cstheme="majorBidi"/>
+          <w:b/>
+          <w:bCs/>
+          <w:i/>
+          <w:iCs/>
+          <w:color w:val="808080" w:themeColor="background1" w:themeShade="80"/>
+          <w:sz w:val="24"/>
+          <w:szCs w:val="24"/>
+          <w:lang w:val="en-US"/>
+        </w:rPr>
+        <w:t>.</w:t>
       </w:r>
       <w:r>
         <w:rPr>
@@ -2714,6 +3292,7 @@
         </w:rPr>
         <w:t xml:space="preserve">and the </w:t>
       </w:r>
+      <w:proofErr w:type="spellStart"/>
       <w:r>
         <w:rPr>
           <w:rFonts w:asciiTheme="majorBidi" w:hAnsiTheme="majorBidi" w:cstheme="majorBidi"/>
@@ -2728,6 +3307,7 @@
         </w:rPr>
         <w:t>SoilType</w:t>
       </w:r>
+      <w:proofErr w:type="spellEnd"/>
       <w:r>
         <w:rPr>
           <w:rFonts w:asciiTheme="majorBidi" w:hAnsiTheme="majorBidi" w:cstheme="majorBidi"/>
@@ -2791,19 +3371,35 @@
         </w:rPr>
         <w:t xml:space="preserve"> and </w:t>
       </w:r>
-      <w:r>
-        <w:rPr>
-          <w:rFonts w:asciiTheme="majorBidi" w:hAnsiTheme="majorBidi" w:cstheme="majorBidi"/>
-          <w:b/>
-          <w:bCs/>
-          <w:i/>
-          <w:iCs/>
-          <w:color w:val="808080" w:themeColor="background1" w:themeShade="80"/>
-          <w:sz w:val="24"/>
-          <w:szCs w:val="24"/>
-          <w:lang w:val="en-US"/>
-        </w:rPr>
-        <w:t>SoilType GDS</w:t>
+      <w:proofErr w:type="spellStart"/>
+      <w:r>
+        <w:rPr>
+          <w:rFonts w:asciiTheme="majorBidi" w:hAnsiTheme="majorBidi" w:cstheme="majorBidi"/>
+          <w:b/>
+          <w:bCs/>
+          <w:i/>
+          <w:iCs/>
+          <w:color w:val="808080" w:themeColor="background1" w:themeShade="80"/>
+          <w:sz w:val="24"/>
+          <w:szCs w:val="24"/>
+          <w:lang w:val="en-US"/>
+        </w:rPr>
+        <w:t>SoilType</w:t>
+      </w:r>
+      <w:proofErr w:type="spellEnd"/>
+      <w:r>
+        <w:rPr>
+          <w:rFonts w:asciiTheme="majorBidi" w:hAnsiTheme="majorBidi" w:cstheme="majorBidi"/>
+          <w:b/>
+          <w:bCs/>
+          <w:i/>
+          <w:iCs/>
+          <w:color w:val="808080" w:themeColor="background1" w:themeShade="80"/>
+          <w:sz w:val="24"/>
+          <w:szCs w:val="24"/>
+          <w:lang w:val="en-US"/>
+        </w:rPr>
+        <w:t xml:space="preserve"> GDS</w:t>
       </w:r>
       <w:r>
         <w:rPr>
@@ -2814,6 +3410,7 @@
         </w:rPr>
         <w:t xml:space="preserve">. Subsequently, a new attribute, namely </w:t>
       </w:r>
+      <w:proofErr w:type="gramStart"/>
       <w:r>
         <w:rPr>
           <w:rFonts w:ascii="Cambria Math" w:hAnsi="Cambria Math" w:cs="Cambria Math"/>
@@ -2862,7 +3459,27 @@
           <w:szCs w:val="24"/>
           <w:lang w:val="en-US"/>
         </w:rPr>
-        <w:t xml:space="preserve">was introduced to the </w:t>
+        <w:t>was</w:t>
+      </w:r>
+      <w:proofErr w:type="gramEnd"/>
+      <w:r>
+        <w:rPr>
+          <w:rFonts w:asciiTheme="majorBidi" w:hAnsiTheme="majorBidi" w:cstheme="majorBidi"/>
+          <w:sz w:val="24"/>
+          <w:szCs w:val="24"/>
+          <w:lang w:val="en-US"/>
+        </w:rPr>
+        <w:t xml:space="preserve"> introduced </w:t>
+      </w:r>
+      <w:r>
+        <w:rPr>
+          <w:rFonts w:asciiTheme="majorBidi" w:hAnsiTheme="majorBidi" w:cstheme="majorBidi"/>
+          <w:sz w:val="24"/>
+          <w:szCs w:val="24"/>
+          <w:lang w:val="en-US"/>
+        </w:rPr>
+        <w:lastRenderedPageBreak/>
+        <w:t xml:space="preserve">to the </w:t>
       </w:r>
       <w:r>
         <w:rPr>
@@ -2887,38 +3504,44 @@
         </w:rPr>
         <w:t xml:space="preserve"> layer utilizing the field calculator. Similarly, the </w:t>
       </w:r>
-      <w:r>
-        <w:rPr>
-          <w:rFonts w:asciiTheme="majorBidi" w:hAnsiTheme="majorBidi" w:cstheme="majorBidi"/>
-          <w:b/>
-          <w:bCs/>
-          <w:i/>
-          <w:iCs/>
-          <w:color w:val="808080" w:themeColor="background1" w:themeShade="80"/>
-          <w:sz w:val="24"/>
-          <w:szCs w:val="24"/>
-          <w:lang w:val="en-US"/>
-        </w:rPr>
-        <w:t>SoilType GDS</w:t>
-      </w:r>
-      <w:r>
-        <w:rPr>
-          <w:rFonts w:asciiTheme="majorBidi" w:hAnsiTheme="majorBidi" w:cstheme="majorBidi"/>
-          <w:sz w:val="24"/>
-          <w:szCs w:val="24"/>
-          <w:lang w:val="en-US"/>
-        </w:rPr>
-        <w:t xml:space="preserve"> was </w:t>
-      </w:r>
-      <w:r>
-        <w:rPr>
-          <w:rFonts w:asciiTheme="majorBidi" w:hAnsiTheme="majorBidi" w:cstheme="majorBidi"/>
-          <w:sz w:val="24"/>
-          <w:szCs w:val="24"/>
-          <w:lang w:val="en-US"/>
-        </w:rPr>
-        <w:lastRenderedPageBreak/>
-        <w:t xml:space="preserve">augmented with a new attribute called </w:t>
+      <w:proofErr w:type="spellStart"/>
+      <w:r>
+        <w:rPr>
+          <w:rFonts w:asciiTheme="majorBidi" w:hAnsiTheme="majorBidi" w:cstheme="majorBidi"/>
+          <w:b/>
+          <w:bCs/>
+          <w:i/>
+          <w:iCs/>
+          <w:color w:val="808080" w:themeColor="background1" w:themeShade="80"/>
+          <w:sz w:val="24"/>
+          <w:szCs w:val="24"/>
+          <w:lang w:val="en-US"/>
+        </w:rPr>
+        <w:t>SoilType</w:t>
+      </w:r>
+      <w:proofErr w:type="spellEnd"/>
+      <w:r>
+        <w:rPr>
+          <w:rFonts w:asciiTheme="majorBidi" w:hAnsiTheme="majorBidi" w:cstheme="majorBidi"/>
+          <w:b/>
+          <w:bCs/>
+          <w:i/>
+          <w:iCs/>
+          <w:color w:val="808080" w:themeColor="background1" w:themeShade="80"/>
+          <w:sz w:val="24"/>
+          <w:szCs w:val="24"/>
+          <w:lang w:val="en-US"/>
+        </w:rPr>
+        <w:t xml:space="preserve"> GDS</w:t>
+      </w:r>
+      <w:r>
+        <w:rPr>
+          <w:rFonts w:asciiTheme="majorBidi" w:hAnsiTheme="majorBidi" w:cstheme="majorBidi"/>
+          <w:sz w:val="24"/>
+          <w:szCs w:val="24"/>
+          <w:lang w:val="en-US"/>
+        </w:rPr>
+        <w:t xml:space="preserve"> was augmented with a new attribute called </w:t>
       </w:r>
       <w:r>
         <w:rPr>
@@ -2942,19 +3565,35 @@
         </w:rPr>
         <w:t xml:space="preserve"> through the same procedure. Through a data join operation, the information from the </w:t>
       </w:r>
-      <w:r>
-        <w:rPr>
-          <w:rFonts w:asciiTheme="majorBidi" w:hAnsiTheme="majorBidi" w:cstheme="majorBidi"/>
-          <w:b/>
-          <w:bCs/>
-          <w:i/>
-          <w:iCs/>
-          <w:color w:val="808080" w:themeColor="background1" w:themeShade="80"/>
-          <w:sz w:val="24"/>
-          <w:szCs w:val="24"/>
-          <w:lang w:val="en-US"/>
-        </w:rPr>
-        <w:t>SoilType GDS</w:t>
+      <w:proofErr w:type="spellStart"/>
+      <w:r>
+        <w:rPr>
+          <w:rFonts w:asciiTheme="majorBidi" w:hAnsiTheme="majorBidi" w:cstheme="majorBidi"/>
+          <w:b/>
+          <w:bCs/>
+          <w:i/>
+          <w:iCs/>
+          <w:color w:val="808080" w:themeColor="background1" w:themeShade="80"/>
+          <w:sz w:val="24"/>
+          <w:szCs w:val="24"/>
+          <w:lang w:val="en-US"/>
+        </w:rPr>
+        <w:t>SoilType</w:t>
+      </w:r>
+      <w:proofErr w:type="spellEnd"/>
+      <w:r>
+        <w:rPr>
+          <w:rFonts w:asciiTheme="majorBidi" w:hAnsiTheme="majorBidi" w:cstheme="majorBidi"/>
+          <w:b/>
+          <w:bCs/>
+          <w:i/>
+          <w:iCs/>
+          <w:color w:val="808080" w:themeColor="background1" w:themeShade="80"/>
+          <w:sz w:val="24"/>
+          <w:szCs w:val="24"/>
+          <w:lang w:val="en-US"/>
+        </w:rPr>
+        <w:t xml:space="preserve"> GDS</w:t>
       </w:r>
       <w:r>
         <w:rPr>
@@ -2977,30 +3616,71 @@
           <w:szCs w:val="24"/>
           <w:lang w:val="en-US"/>
         </w:rPr>
-        <w:t>ParcelsNew_27156</w:t>
-      </w:r>
-      <w:r>
-        <w:rPr>
-          <w:rFonts w:asciiTheme="majorBidi" w:hAnsiTheme="majorBidi" w:cstheme="majorBidi"/>
-          <w:sz w:val="24"/>
-          <w:szCs w:val="24"/>
-          <w:lang w:val="en-US"/>
-        </w:rPr>
-        <w:t xml:space="preserve">  layer, resulting in the creation of the </w:t>
-      </w:r>
-      <w:r>
-        <w:rPr>
-          <w:rFonts w:asciiTheme="majorBidi" w:hAnsiTheme="majorBidi" w:cstheme="majorBidi"/>
-          <w:b/>
-          <w:bCs/>
-          <w:i/>
-          <w:iCs/>
-          <w:color w:val="808080" w:themeColor="background1" w:themeShade="80"/>
-          <w:sz w:val="24"/>
-          <w:szCs w:val="24"/>
-          <w:lang w:val="en-US"/>
-        </w:rPr>
-        <w:t xml:space="preserve">GwPollIndex </w:t>
+        <w:t>ParcelsNew_</w:t>
+      </w:r>
+      <w:proofErr w:type="gramStart"/>
+      <w:r>
+        <w:rPr>
+          <w:rFonts w:asciiTheme="majorBidi" w:hAnsiTheme="majorBidi" w:cstheme="majorBidi"/>
+          <w:b/>
+          <w:bCs/>
+          <w:i/>
+          <w:iCs/>
+          <w:color w:val="808080" w:themeColor="background1" w:themeShade="80"/>
+          <w:sz w:val="24"/>
+          <w:szCs w:val="24"/>
+          <w:lang w:val="en-US"/>
+        </w:rPr>
+        <w:t>27156</w:t>
+      </w:r>
+      <w:r>
+        <w:rPr>
+          <w:rFonts w:asciiTheme="majorBidi" w:hAnsiTheme="majorBidi" w:cstheme="majorBidi"/>
+          <w:sz w:val="24"/>
+          <w:szCs w:val="24"/>
+          <w:lang w:val="en-US"/>
+        </w:rPr>
+        <w:t xml:space="preserve">  layer</w:t>
+      </w:r>
+      <w:proofErr w:type="gramEnd"/>
+      <w:r>
+        <w:rPr>
+          <w:rFonts w:asciiTheme="majorBidi" w:hAnsiTheme="majorBidi" w:cstheme="majorBidi"/>
+          <w:sz w:val="24"/>
+          <w:szCs w:val="24"/>
+          <w:lang w:val="en-US"/>
+        </w:rPr>
+        <w:t xml:space="preserve">, resulting in the creation of the </w:t>
+      </w:r>
+      <w:proofErr w:type="spellStart"/>
+      <w:r>
+        <w:rPr>
+          <w:rFonts w:asciiTheme="majorBidi" w:hAnsiTheme="majorBidi" w:cstheme="majorBidi"/>
+          <w:b/>
+          <w:bCs/>
+          <w:i/>
+          <w:iCs/>
+          <w:color w:val="808080" w:themeColor="background1" w:themeShade="80"/>
+          <w:sz w:val="24"/>
+          <w:szCs w:val="24"/>
+          <w:lang w:val="en-US"/>
+        </w:rPr>
+        <w:t>GwPollIndex</w:t>
+      </w:r>
+      <w:proofErr w:type="spellEnd"/>
+      <w:r>
+        <w:rPr>
+          <w:rFonts w:asciiTheme="majorBidi" w:hAnsiTheme="majorBidi" w:cstheme="majorBidi"/>
+          <w:b/>
+          <w:bCs/>
+          <w:i/>
+          <w:iCs/>
+          <w:color w:val="808080" w:themeColor="background1" w:themeShade="80"/>
+          <w:sz w:val="24"/>
+          <w:szCs w:val="24"/>
+          <w:lang w:val="en-US"/>
+        </w:rPr>
+        <w:t xml:space="preserve"> </w:t>
       </w:r>
       <w:r>
         <w:rPr>
@@ -3080,6 +3760,7 @@
         </w:rPr>
         <w:t xml:space="preserve"> × </w:t>
       </w:r>
+      <w:proofErr w:type="gramStart"/>
       <w:r>
         <w:rPr>
           <w:rFonts w:ascii="Cambria Math" w:hAnsi="Cambria Math" w:cs="Cambria Math"/>
@@ -3107,21 +3788,47 @@
           <w:szCs w:val="24"/>
           <w:lang w:val="en-US"/>
         </w:rPr>
-        <w:t xml:space="preserve">. To visualize the </w:t>
-      </w:r>
-      <w:r>
-        <w:rPr>
-          <w:rFonts w:asciiTheme="majorBidi" w:hAnsiTheme="majorBidi" w:cstheme="majorBidi"/>
-          <w:b/>
-          <w:bCs/>
-          <w:i/>
-          <w:iCs/>
-          <w:color w:val="808080" w:themeColor="background1" w:themeShade="80"/>
-          <w:sz w:val="24"/>
-          <w:szCs w:val="24"/>
-          <w:lang w:val="en-US"/>
-        </w:rPr>
-        <w:t>GwPollIndex layer</w:t>
+        <w:t>.</w:t>
+      </w:r>
+      <w:proofErr w:type="gramEnd"/>
+      <w:r>
+        <w:rPr>
+          <w:rFonts w:asciiTheme="majorBidi" w:hAnsiTheme="majorBidi" w:cstheme="majorBidi"/>
+          <w:sz w:val="24"/>
+          <w:szCs w:val="24"/>
+          <w:lang w:val="en-US"/>
+        </w:rPr>
+        <w:t xml:space="preserve"> To visualize the </w:t>
+      </w:r>
+      <w:proofErr w:type="spellStart"/>
+      <w:r>
+        <w:rPr>
+          <w:rFonts w:asciiTheme="majorBidi" w:hAnsiTheme="majorBidi" w:cstheme="majorBidi"/>
+          <w:b/>
+          <w:bCs/>
+          <w:i/>
+          <w:iCs/>
+          <w:color w:val="808080" w:themeColor="background1" w:themeShade="80"/>
+          <w:sz w:val="24"/>
+          <w:szCs w:val="24"/>
+          <w:lang w:val="en-US"/>
+        </w:rPr>
+        <w:t>GwPollIndex</w:t>
+      </w:r>
+      <w:proofErr w:type="spellEnd"/>
+      <w:r>
+        <w:rPr>
+          <w:rFonts w:asciiTheme="majorBidi" w:hAnsiTheme="majorBidi" w:cstheme="majorBidi"/>
+          <w:b/>
+          <w:bCs/>
+          <w:i/>
+          <w:iCs/>
+          <w:color w:val="808080" w:themeColor="background1" w:themeShade="80"/>
+          <w:sz w:val="24"/>
+          <w:szCs w:val="24"/>
+          <w:lang w:val="en-US"/>
+        </w:rPr>
+        <w:t xml:space="preserve"> layer</w:t>
       </w:r>
       <w:r>
         <w:rPr>
@@ -3160,6 +3867,7 @@
         </w:rPr>
         <w:t xml:space="preserve">exceeded 3. Finally, the selected features were exported as a new layer denoted as </w:t>
       </w:r>
+      <w:proofErr w:type="spellStart"/>
       <w:r>
         <w:rPr>
           <w:rFonts w:asciiTheme="majorBidi" w:hAnsiTheme="majorBidi" w:cstheme="majorBidi"/>
@@ -3174,6 +3882,7 @@
         </w:rPr>
         <w:t>HvHGwPollIndex</w:t>
       </w:r>
+      <w:proofErr w:type="spellEnd"/>
       <w:r>
         <w:rPr>
           <w:rFonts w:asciiTheme="majorBidi" w:hAnsiTheme="majorBidi" w:cstheme="majorBidi"/>
@@ -3375,35 +4084,28 @@
           <w:bCs/>
           <w:sz w:val="24"/>
           <w:szCs w:val="24"/>
-        </w:rPr>
-      </w:pPr>
-      <w:r>
-        <w:rPr>
-          <w:rFonts w:asciiTheme="majorBidi" w:hAnsiTheme="majorBidi" w:cstheme="majorBidi"/>
-          <w:b/>
-          <w:bCs/>
-          <w:sz w:val="24"/>
-          <w:szCs w:val="24"/>
-        </w:rPr>
-        <w:t>Data Management</w:t>
-      </w:r>
-      <w:r>
-        <w:rPr>
-          <w:rFonts w:asciiTheme="majorBidi" w:hAnsiTheme="majorBidi" w:cstheme="majorBidi"/>
-          <w:b/>
-          <w:bCs/>
-          <w:sz w:val="24"/>
-          <w:szCs w:val="24"/>
-        </w:rPr>
-        <w:t>:</w:t>
-      </w:r>
-      <w:r>
-        <w:rPr>
-          <w:rFonts w:asciiTheme="majorBidi" w:hAnsiTheme="majorBidi" w:cstheme="majorBidi"/>
-          <w:b/>
-          <w:bCs/>
-          <w:sz w:val="24"/>
-          <w:szCs w:val="24"/>
+          <w:lang w:val="en-US"/>
+        </w:rPr>
+      </w:pPr>
+      <w:r>
+        <w:rPr>
+          <w:rFonts w:asciiTheme="majorBidi" w:hAnsiTheme="majorBidi" w:cstheme="majorBidi"/>
+          <w:b/>
+          <w:bCs/>
+          <w:sz w:val="24"/>
+          <w:szCs w:val="24"/>
+          <w:lang w:val="en-US"/>
+        </w:rPr>
+        <w:t xml:space="preserve">Data Management: </w:t>
+      </w:r>
+      <w:r>
+        <w:rPr>
+          <w:rFonts w:asciiTheme="majorBidi" w:hAnsiTheme="majorBidi" w:cstheme="majorBidi"/>
+          <w:b/>
+          <w:bCs/>
+          <w:sz w:val="24"/>
+          <w:szCs w:val="24"/>
+          <w:lang w:val="en-US"/>
         </w:rPr>
         <w:t xml:space="preserve"> </w:t>
       </w:r>
@@ -3414,104 +4116,154 @@
           <w:bCs/>
           <w:sz w:val="24"/>
           <w:szCs w:val="24"/>
+          <w:lang w:val="en-US"/>
         </w:rPr>
         <w:t xml:space="preserve"> </w:t>
       </w:r>
-      <w:r>
-        <w:rPr>
-          <w:rFonts w:asciiTheme="majorBidi" w:hAnsiTheme="majorBidi" w:cstheme="majorBidi"/>
-          <w:b/>
-          <w:bCs/>
-          <w:sz w:val="24"/>
-          <w:szCs w:val="24"/>
+    </w:p>
+    <w:p>
+      <w:pPr>
+        <w:jc w:val="both"/>
+        <w:rPr>
+          <w:rFonts w:asciiTheme="majorBidi" w:hAnsiTheme="majorBidi" w:cstheme="majorBidi"/>
+          <w:b/>
+          <w:bCs/>
+          <w:sz w:val="24"/>
+          <w:szCs w:val="24"/>
+          <w:lang w:val="en-US"/>
+        </w:rPr>
+      </w:pPr>
+      <w:r>
+        <w:rPr>
+          <w:lang w:val="en-US"/>
+        </w:rPr>
+        <w:br/>
+      </w:r>
+      <w:proofErr w:type="gramStart"/>
+      <w:r>
+        <w:rPr>
+          <w:rFonts w:asciiTheme="majorBidi" w:hAnsiTheme="majorBidi" w:cstheme="majorBidi"/>
+          <w:sz w:val="24"/>
+          <w:szCs w:val="24"/>
+          <w:lang w:val="en-US"/>
+        </w:rPr>
+        <w:t>In order to</w:t>
+      </w:r>
+      <w:proofErr w:type="gramEnd"/>
+      <w:r>
+        <w:rPr>
+          <w:rFonts w:asciiTheme="majorBidi" w:hAnsiTheme="majorBidi" w:cstheme="majorBidi"/>
+          <w:sz w:val="24"/>
+          <w:szCs w:val="24"/>
+          <w:lang w:val="en-US"/>
+        </w:rPr>
+        <w:t xml:space="preserve"> ensure the quality and reliability of the data, we conducted a thorough data </w:t>
+      </w:r>
+      <w:r>
+        <w:rPr>
+          <w:rFonts w:asciiTheme="majorBidi" w:hAnsiTheme="majorBidi" w:cstheme="majorBidi"/>
+          <w:b/>
+          <w:bCs/>
+          <w:sz w:val="24"/>
+          <w:szCs w:val="24"/>
+          <w:lang w:val="en-US"/>
+        </w:rPr>
+        <w:t xml:space="preserve">cleaning </w:t>
+      </w:r>
+      <w:r>
+        <w:rPr>
+          <w:rFonts w:asciiTheme="majorBidi" w:hAnsiTheme="majorBidi" w:cstheme="majorBidi"/>
+          <w:sz w:val="24"/>
+          <w:szCs w:val="24"/>
+          <w:lang w:val="en-US"/>
+        </w:rPr>
+        <w:t xml:space="preserve">process. The steps involved removing duplicate entries with </w:t>
+      </w:r>
+      <w:proofErr w:type="spellStart"/>
+      <w:proofErr w:type="gramStart"/>
+      <w:r>
+        <w:rPr>
+          <w:rFonts w:asciiTheme="majorBidi" w:hAnsiTheme="majorBidi" w:cstheme="majorBidi"/>
+          <w:b/>
+          <w:bCs/>
+          <w:i/>
+          <w:iCs/>
+          <w:color w:val="808080" w:themeColor="background1" w:themeShade="80"/>
+          <w:sz w:val="24"/>
+          <w:szCs w:val="24"/>
+          <w:lang w:val="en-US"/>
+        </w:rPr>
+        <w:t>df.drop</w:t>
+      </w:r>
+      <w:proofErr w:type="gramEnd"/>
+      <w:r>
+        <w:rPr>
+          <w:rFonts w:asciiTheme="majorBidi" w:hAnsiTheme="majorBidi" w:cstheme="majorBidi"/>
+          <w:b/>
+          <w:bCs/>
+          <w:i/>
+          <w:iCs/>
+          <w:color w:val="808080" w:themeColor="background1" w:themeShade="80"/>
+          <w:sz w:val="24"/>
+          <w:szCs w:val="24"/>
+          <w:lang w:val="en-US"/>
+        </w:rPr>
+        <w:t>_duplicates</w:t>
+      </w:r>
+      <w:proofErr w:type="spellEnd"/>
+      <w:r>
+        <w:rPr>
+          <w:rFonts w:asciiTheme="majorBidi" w:hAnsiTheme="majorBidi" w:cstheme="majorBidi"/>
+          <w:b/>
+          <w:bCs/>
+          <w:i/>
+          <w:iCs/>
+          <w:color w:val="808080" w:themeColor="background1" w:themeShade="80"/>
+          <w:sz w:val="24"/>
+          <w:szCs w:val="24"/>
+          <w:lang w:val="en-US"/>
+        </w:rPr>
+        <w:t xml:space="preserve">(), </w:t>
+      </w:r>
+      <w:r>
+        <w:rPr>
+          <w:rFonts w:asciiTheme="majorBidi" w:hAnsiTheme="majorBidi" w:cstheme="majorBidi"/>
+          <w:sz w:val="24"/>
+          <w:szCs w:val="24"/>
+          <w:lang w:val="en-US"/>
+        </w:rPr>
+        <w:t xml:space="preserve">handling missing values by replacing 'NA' with </w:t>
+      </w:r>
+      <w:proofErr w:type="spellStart"/>
+      <w:r>
+        <w:rPr>
+          <w:rFonts w:asciiTheme="majorBidi" w:hAnsiTheme="majorBidi" w:cstheme="majorBidi"/>
+          <w:b/>
+          <w:bCs/>
+          <w:i/>
+          <w:iCs/>
+          <w:color w:val="808080" w:themeColor="background1" w:themeShade="80"/>
+          <w:sz w:val="24"/>
+          <w:szCs w:val="24"/>
+          <w:lang w:val="en-US"/>
+        </w:rPr>
+        <w:t>NaN</w:t>
+      </w:r>
+      <w:proofErr w:type="spellEnd"/>
+      <w:r>
+        <w:rPr>
+          <w:rFonts w:asciiTheme="majorBidi" w:hAnsiTheme="majorBidi" w:cstheme="majorBidi"/>
+          <w:b/>
+          <w:bCs/>
+          <w:i/>
+          <w:iCs/>
+          <w:color w:val="808080" w:themeColor="background1" w:themeShade="80"/>
+          <w:sz w:val="24"/>
+          <w:szCs w:val="24"/>
+          <w:lang w:val="en-US"/>
         </w:rPr>
         <w:t xml:space="preserve"> </w:t>
       </w:r>
-    </w:p>
-    <w:p>
-      <w:pPr>
-        <w:jc w:val="both"/>
-        <w:rPr>
-          <w:rFonts w:asciiTheme="majorBidi" w:hAnsiTheme="majorBidi" w:cstheme="majorBidi"/>
-          <w:b/>
-          <w:bCs/>
-          <w:sz w:val="24"/>
-          <w:szCs w:val="24"/>
-          <w:lang w:val="en-US"/>
-        </w:rPr>
-      </w:pPr>
-      <w:r>
-        <w:rPr>
-          <w:lang w:val="en-US"/>
-        </w:rPr>
-        <w:br/>
-      </w:r>
-      <w:r>
-        <w:rPr>
-          <w:rFonts w:asciiTheme="majorBidi" w:hAnsiTheme="majorBidi" w:cstheme="majorBidi"/>
-          <w:sz w:val="24"/>
-          <w:szCs w:val="24"/>
-          <w:lang w:val="en-US"/>
-        </w:rPr>
-        <w:t xml:space="preserve">In order to ensure the quality and reliability of the data, we conducted a thorough data </w:t>
-      </w:r>
-      <w:r>
-        <w:rPr>
-          <w:rFonts w:asciiTheme="majorBidi" w:hAnsiTheme="majorBidi" w:cstheme="majorBidi"/>
-          <w:b/>
-          <w:bCs/>
-          <w:sz w:val="24"/>
-          <w:szCs w:val="24"/>
-          <w:lang w:val="en-US"/>
-        </w:rPr>
-        <w:t xml:space="preserve">cleaning </w:t>
-      </w:r>
-      <w:r>
-        <w:rPr>
-          <w:rFonts w:asciiTheme="majorBidi" w:hAnsiTheme="majorBidi" w:cstheme="majorBidi"/>
-          <w:sz w:val="24"/>
-          <w:szCs w:val="24"/>
-          <w:lang w:val="en-US"/>
-        </w:rPr>
-        <w:t xml:space="preserve">process. The steps involved removing duplicate entries with </w:t>
-      </w:r>
-      <w:r>
-        <w:rPr>
-          <w:rFonts w:asciiTheme="majorBidi" w:hAnsiTheme="majorBidi" w:cstheme="majorBidi"/>
-          <w:b/>
-          <w:bCs/>
-          <w:i/>
-          <w:iCs/>
-          <w:color w:val="808080" w:themeColor="background1" w:themeShade="80"/>
-          <w:sz w:val="24"/>
-          <w:szCs w:val="24"/>
-          <w:lang w:val="en-US"/>
-        </w:rPr>
-        <w:t xml:space="preserve">df.drop_duplicates(), </w:t>
-      </w:r>
-      <w:r>
-        <w:rPr>
-          <w:rFonts w:asciiTheme="majorBidi" w:hAnsiTheme="majorBidi" w:cstheme="majorBidi"/>
-          <w:sz w:val="24"/>
-          <w:szCs w:val="24"/>
-          <w:lang w:val="en-US"/>
-        </w:rPr>
-        <w:t xml:space="preserve">handling missing values by replacing 'NA' with </w:t>
-      </w:r>
-      <w:r>
-        <w:rPr>
-          <w:rFonts w:asciiTheme="majorBidi" w:hAnsiTheme="majorBidi" w:cstheme="majorBidi"/>
-          <w:b/>
-          <w:bCs/>
-          <w:i/>
-          <w:iCs/>
-          <w:color w:val="808080" w:themeColor="background1" w:themeShade="80"/>
-          <w:sz w:val="24"/>
-          <w:szCs w:val="24"/>
-          <w:lang w:val="en-US"/>
-        </w:rPr>
-        <w:t xml:space="preserve">NaN </w:t>
-      </w:r>
       <w:r>
         <w:rPr>
           <w:rFonts w:asciiTheme="majorBidi" w:hAnsiTheme="majorBidi" w:cstheme="majorBidi"/>
@@ -3521,19 +4273,35 @@
         </w:rPr>
         <w:t xml:space="preserve">using </w:t>
       </w:r>
-      <w:r>
-        <w:rPr>
-          <w:rFonts w:asciiTheme="majorBidi" w:hAnsiTheme="majorBidi" w:cstheme="majorBidi"/>
-          <w:b/>
-          <w:bCs/>
-          <w:i/>
-          <w:iCs/>
-          <w:color w:val="808080" w:themeColor="background1" w:themeShade="80"/>
-          <w:sz w:val="24"/>
-          <w:szCs w:val="24"/>
-          <w:lang w:val="en-US"/>
-        </w:rPr>
-        <w:t>df.replace('NA', pd.NA),</w:t>
+      <w:proofErr w:type="spellStart"/>
+      <w:r>
+        <w:rPr>
+          <w:rFonts w:asciiTheme="majorBidi" w:hAnsiTheme="majorBidi" w:cstheme="majorBidi"/>
+          <w:b/>
+          <w:bCs/>
+          <w:i/>
+          <w:iCs/>
+          <w:color w:val="808080" w:themeColor="background1" w:themeShade="80"/>
+          <w:sz w:val="24"/>
+          <w:szCs w:val="24"/>
+          <w:lang w:val="en-US"/>
+        </w:rPr>
+        <w:t>df.replace</w:t>
+      </w:r>
+      <w:proofErr w:type="spellEnd"/>
+      <w:r>
+        <w:rPr>
+          <w:rFonts w:asciiTheme="majorBidi" w:hAnsiTheme="majorBidi" w:cstheme="majorBidi"/>
+          <w:b/>
+          <w:bCs/>
+          <w:i/>
+          <w:iCs/>
+          <w:color w:val="808080" w:themeColor="background1" w:themeShade="80"/>
+          <w:sz w:val="24"/>
+          <w:szCs w:val="24"/>
+          <w:lang w:val="en-US"/>
+        </w:rPr>
+        <w:t>('NA', pd.NA),</w:t>
       </w:r>
       <w:r>
         <w:rPr>
@@ -3544,19 +4312,35 @@
         </w:rPr>
         <w:t xml:space="preserve"> dropping rows with missing values using </w:t>
       </w:r>
-      <w:r>
-        <w:rPr>
-          <w:rFonts w:asciiTheme="majorBidi" w:hAnsiTheme="majorBidi" w:cstheme="majorBidi"/>
-          <w:b/>
-          <w:bCs/>
-          <w:i/>
-          <w:iCs/>
-          <w:color w:val="808080" w:themeColor="background1" w:themeShade="80"/>
-          <w:sz w:val="24"/>
-          <w:szCs w:val="24"/>
-          <w:lang w:val="en-US"/>
-        </w:rPr>
-        <w:t xml:space="preserve">df.dropna(). </w:t>
+      <w:proofErr w:type="spellStart"/>
+      <w:r>
+        <w:rPr>
+          <w:rFonts w:asciiTheme="majorBidi" w:hAnsiTheme="majorBidi" w:cstheme="majorBidi"/>
+          <w:b/>
+          <w:bCs/>
+          <w:i/>
+          <w:iCs/>
+          <w:color w:val="808080" w:themeColor="background1" w:themeShade="80"/>
+          <w:sz w:val="24"/>
+          <w:szCs w:val="24"/>
+          <w:lang w:val="en-US"/>
+        </w:rPr>
+        <w:t>df.dropna</w:t>
+      </w:r>
+      <w:proofErr w:type="spellEnd"/>
+      <w:r>
+        <w:rPr>
+          <w:rFonts w:asciiTheme="majorBidi" w:hAnsiTheme="majorBidi" w:cstheme="majorBidi"/>
+          <w:b/>
+          <w:bCs/>
+          <w:i/>
+          <w:iCs/>
+          <w:color w:val="808080" w:themeColor="background1" w:themeShade="80"/>
+          <w:sz w:val="24"/>
+          <w:szCs w:val="24"/>
+          <w:lang w:val="en-US"/>
+        </w:rPr>
+        <w:t xml:space="preserve">(). </w:t>
       </w:r>
       <w:r>
         <w:rPr>
@@ -3579,7 +4363,39 @@
           <w:szCs w:val="24"/>
           <w:lang w:val="en-US"/>
         </w:rPr>
-        <w:t>print(df.head()),</w:t>
+        <w:t>print(</w:t>
+      </w:r>
+      <w:proofErr w:type="spellStart"/>
+      <w:proofErr w:type="gramStart"/>
+      <w:r>
+        <w:rPr>
+          <w:rFonts w:asciiTheme="majorBidi" w:hAnsiTheme="majorBidi" w:cstheme="majorBidi"/>
+          <w:b/>
+          <w:bCs/>
+          <w:i/>
+          <w:iCs/>
+          <w:color w:val="808080" w:themeColor="background1" w:themeShade="80"/>
+          <w:sz w:val="24"/>
+          <w:szCs w:val="24"/>
+          <w:lang w:val="en-US"/>
+        </w:rPr>
+        <w:t>df.head</w:t>
+      </w:r>
+      <w:proofErr w:type="spellEnd"/>
+      <w:proofErr w:type="gramEnd"/>
+      <w:r>
+        <w:rPr>
+          <w:rFonts w:asciiTheme="majorBidi" w:hAnsiTheme="majorBidi" w:cstheme="majorBidi"/>
+          <w:b/>
+          <w:bCs/>
+          <w:i/>
+          <w:iCs/>
+          <w:color w:val="808080" w:themeColor="background1" w:themeShade="80"/>
+          <w:sz w:val="24"/>
+          <w:szCs w:val="24"/>
+          <w:lang w:val="en-US"/>
+        </w:rPr>
+        <w:t>()),</w:t>
       </w:r>
       <w:r>
         <w:rPr>
@@ -3729,7 +4545,7 @@
           </mc:Choice>
           <mc:Fallback>
             <w:pict>
-              <v:group w14:anchorId="076A0AF7" id="Group 11" o:spid="_x0000_s1026" style="position:absolute;margin-left:-30.2pt;margin-top:123.5pt;width:574.45pt;height:343.9pt;z-index:251666432" coordsize="72957,43677" o:gfxdata="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">
+              <v:group w14:anchorId="60797E29" id="Group 11" o:spid="_x0000_s1026" style="position:absolute;margin-left:-30.2pt;margin-top:123.5pt;width:574.45pt;height:343.9pt;z-index:251666432" coordsize="72957,43677" o:gfxdata="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">
                 <v:shape id="Picture 8" o:spid="_x0000_s1027" type="#_x0000_t75" style="position:absolute;left:1848;width:70136;height:25486;visibility:visible;mso-wrap-style:square" o:gfxdata="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">
                   <v:imagedata r:id="rId17" o:title="" croptop="15832f" cropbottom="5412f" cropright="594f"/>
                 </v:shape>
@@ -3760,6 +4576,7 @@
         </w:rPr>
         <w:t xml:space="preserve"> </w:t>
       </w:r>
+      <w:proofErr w:type="gramStart"/>
       <w:r>
         <w:rPr>
           <w:rFonts w:asciiTheme="majorBidi" w:hAnsiTheme="majorBidi" w:cstheme="majorBidi"/>
@@ -3781,7 +4598,17 @@
           <w:szCs w:val="24"/>
           <w:lang w:val="en-US"/>
         </w:rPr>
-        <w:t xml:space="preserve">also </w:t>
+        <w:t>also</w:t>
+      </w:r>
+      <w:proofErr w:type="gramEnd"/>
+      <w:r>
+        <w:rPr>
+          <w:rFonts w:asciiTheme="majorBidi" w:hAnsiTheme="majorBidi" w:cstheme="majorBidi"/>
+          <w:sz w:val="24"/>
+          <w:szCs w:val="24"/>
+          <w:lang w:val="en-US"/>
+        </w:rPr>
+        <w:t xml:space="preserve"> </w:t>
       </w:r>
       <w:r>
         <w:rPr>
@@ -3801,6 +4628,7 @@
         </w:rPr>
         <w:t xml:space="preserve"> Finally we downloaded the </w:t>
       </w:r>
+      <w:proofErr w:type="gramStart"/>
       <w:r>
         <w:rPr>
           <w:rFonts w:asciiTheme="majorBidi" w:hAnsiTheme="majorBidi" w:cstheme="majorBidi"/>
@@ -3836,21 +4664,47 @@
           <w:szCs w:val="24"/>
           <w:lang w:val="en-US"/>
         </w:rPr>
-        <w:t xml:space="preserve">( Fig 2) . The </w:t>
-      </w:r>
-      <w:r>
-        <w:rPr>
-          <w:rFonts w:asciiTheme="majorBidi" w:hAnsiTheme="majorBidi" w:cstheme="majorBidi"/>
-          <w:b/>
-          <w:bCs/>
-          <w:i/>
-          <w:iCs/>
-          <w:color w:val="808080" w:themeColor="background1" w:themeShade="80"/>
-          <w:sz w:val="24"/>
-          <w:szCs w:val="24"/>
-          <w:lang w:val="en-US"/>
-        </w:rPr>
-        <w:t xml:space="preserve">modified_table </w:t>
+        <w:t>(</w:t>
+      </w:r>
+      <w:proofErr w:type="gramEnd"/>
+      <w:r>
+        <w:rPr>
+          <w:rFonts w:asciiTheme="majorBidi" w:hAnsiTheme="majorBidi" w:cstheme="majorBidi"/>
+          <w:sz w:val="24"/>
+          <w:szCs w:val="24"/>
+          <w:lang w:val="en-US"/>
+        </w:rPr>
+        <w:t xml:space="preserve"> Fig 2) . The </w:t>
+      </w:r>
+      <w:proofErr w:type="spellStart"/>
+      <w:r>
+        <w:rPr>
+          <w:rFonts w:asciiTheme="majorBidi" w:hAnsiTheme="majorBidi" w:cstheme="majorBidi"/>
+          <w:b/>
+          <w:bCs/>
+          <w:i/>
+          <w:iCs/>
+          <w:color w:val="808080" w:themeColor="background1" w:themeShade="80"/>
+          <w:sz w:val="24"/>
+          <w:szCs w:val="24"/>
+          <w:lang w:val="en-US"/>
+        </w:rPr>
+        <w:t>modified_table</w:t>
+      </w:r>
+      <w:proofErr w:type="spellEnd"/>
+      <w:r>
+        <w:rPr>
+          <w:rFonts w:asciiTheme="majorBidi" w:hAnsiTheme="majorBidi" w:cstheme="majorBidi"/>
+          <w:b/>
+          <w:bCs/>
+          <w:i/>
+          <w:iCs/>
+          <w:color w:val="808080" w:themeColor="background1" w:themeShade="80"/>
+          <w:sz w:val="24"/>
+          <w:szCs w:val="24"/>
+          <w:lang w:val="en-US"/>
+        </w:rPr>
+        <w:t xml:space="preserve"> </w:t>
       </w:r>
       <w:r>
         <w:rPr>
@@ -4015,8 +4869,22 @@
                                 <w:szCs w:val="20"/>
                                 <w:lang w:val="en-US"/>
                               </w:rPr>
-                              <w:t xml:space="preserve"> Cleaning Code using python</w:t>
+                              <w:t xml:space="preserve"> Cleaning Code using </w:t>
                             </w:r>
+                            <w:proofErr w:type="gramStart"/>
+                            <w:r>
+                              <w:rPr>
+                                <w:rFonts w:asciiTheme="minorBidi" w:hAnsiTheme="minorBidi" w:cstheme="minorBidi"/>
+                                <w:b w:val="0"/>
+                                <w:bCs w:val="0"/>
+                                <w:color w:val="000000" w:themeColor="text1"/>
+                                <w:sz w:val="20"/>
+                                <w:szCs w:val="20"/>
+                                <w:lang w:val="en-US"/>
+                              </w:rPr>
+                              <w:t>python</w:t>
+                            </w:r>
+                            <w:proofErr w:type="gramEnd"/>
                           </w:p>
                         </w:txbxContent>
                       </wps:txbx>
@@ -4132,8 +5000,22 @@
                           <w:szCs w:val="20"/>
                           <w:lang w:val="en-US"/>
                         </w:rPr>
-                        <w:t xml:space="preserve"> Cleaning Code using python</w:t>
+                        <w:t xml:space="preserve"> Cleaning Code using </w:t>
                       </w:r>
+                      <w:proofErr w:type="gramStart"/>
+                      <w:r>
+                        <w:rPr>
+                          <w:rFonts w:asciiTheme="minorBidi" w:hAnsiTheme="minorBidi" w:cstheme="minorBidi"/>
+                          <w:b w:val="0"/>
+                          <w:bCs w:val="0"/>
+                          <w:color w:val="000000" w:themeColor="text1"/>
+                          <w:sz w:val="20"/>
+                          <w:szCs w:val="20"/>
+                          <w:lang w:val="en-US"/>
+                        </w:rPr>
+                        <w:t>python</w:t>
+                      </w:r>
+                      <w:proofErr w:type="gramEnd"/>
                     </w:p>
                   </w:txbxContent>
                 </v:textbox>
@@ -4267,6 +5149,7 @@
         </w:rPr>
         <w:t>, we proceeded to create a new layer named "</w:t>
       </w:r>
+      <w:proofErr w:type="spellStart"/>
       <w:r>
         <w:rPr>
           <w:rFonts w:asciiTheme="majorBidi" w:hAnsiTheme="majorBidi" w:cstheme="majorBidi"/>
@@ -4281,6 +5164,7 @@
         </w:rPr>
         <w:t>OliveOil_producers</w:t>
       </w:r>
+      <w:proofErr w:type="spellEnd"/>
       <w:r>
         <w:rPr>
           <w:rFonts w:asciiTheme="majorBidi" w:hAnsiTheme="majorBidi" w:cstheme="majorBidi"/>
@@ -4298,7 +5182,27 @@
           <w:lang w:val="en-US"/>
         </w:rPr>
         <w:lastRenderedPageBreak/>
-        <w:t>and the spatial data layer containing the country boundaries. To streamline the layer, we selectively retained only the name and continent attributes from the world map layer, discarding unnecessary features. Next, utilizing the Rule-Based symbology option in QGIS, we developed a thematic map based on the olive oil production values. The color blue was assigned to represent the olive oil producers on the map, ensuring clarity and visual distinction. Additionally, to standardize the production values, we introduced a new feature named "</w:t>
+        <w:t xml:space="preserve">and the spatial data layer containing the country boundaries. To streamline the layer, we selectively retained only the name and continent attributes from the world map layer, discarding unnecessary features. Next, utilizing the Rule-Based symbology option in QGIS, we developed a thematic map based on the olive oil production values. </w:t>
+      </w:r>
+      <w:proofErr w:type="gramStart"/>
+      <w:r>
+        <w:rPr>
+          <w:rFonts w:asciiTheme="majorBidi" w:hAnsiTheme="majorBidi" w:cstheme="majorBidi"/>
+          <w:sz w:val="24"/>
+          <w:szCs w:val="24"/>
+          <w:lang w:val="en-US"/>
+        </w:rPr>
+        <w:t>The color blue</w:t>
+      </w:r>
+      <w:proofErr w:type="gramEnd"/>
+      <w:r>
+        <w:rPr>
+          <w:rFonts w:asciiTheme="majorBidi" w:hAnsiTheme="majorBidi" w:cstheme="majorBidi"/>
+          <w:sz w:val="24"/>
+          <w:szCs w:val="24"/>
+          <w:lang w:val="en-US"/>
+        </w:rPr>
+        <w:t xml:space="preserve"> was assigned to represent the olive oil producers on the map, ensuring clarity and visual distinction. Additionally, to standardize the production values, we introduced a new feature named "</w:t>
       </w:r>
       <w:r>
         <w:rPr>
@@ -4344,7 +5248,27 @@
           <w:szCs w:val="24"/>
           <w:lang w:val="en-US"/>
         </w:rPr>
-        <w:t>" functionality, enabling us to select the relevant features based on their production values. Subsequently, we extracted the corresponding layer containing the selected features for further analysis. In order to present our findings effectively, we utilized the new print layout feature in QGIS to create a well-composed map. The map layout incorporated essential elements such as a title, scale bar, north arrow, and a legend, providing a comprehensive and visually appealing representation of the olive oil production analysis. By following this professional workflow, we were able to analyze and visualize the olive oil production data, facilitating a clear understanding of the highest producers and conveying the information in an organized and visually engaging manner.</w:t>
+        <w:t xml:space="preserve">" functionality, enabling us to select the relevant features based on their production values. Subsequently, we extracted the corresponding layer containing the selected features for further analysis. </w:t>
+      </w:r>
+      <w:proofErr w:type="gramStart"/>
+      <w:r>
+        <w:rPr>
+          <w:rFonts w:asciiTheme="majorBidi" w:hAnsiTheme="majorBidi" w:cstheme="majorBidi"/>
+          <w:sz w:val="24"/>
+          <w:szCs w:val="24"/>
+          <w:lang w:val="en-US"/>
+        </w:rPr>
+        <w:t>In order to</w:t>
+      </w:r>
+      <w:proofErr w:type="gramEnd"/>
+      <w:r>
+        <w:rPr>
+          <w:rFonts w:asciiTheme="majorBidi" w:hAnsiTheme="majorBidi" w:cstheme="majorBidi"/>
+          <w:sz w:val="24"/>
+          <w:szCs w:val="24"/>
+          <w:lang w:val="en-US"/>
+        </w:rPr>
+        <w:t xml:space="preserve"> present our findings effectively, we utilized the new print layout feature in QGIS to create a well-composed map. The map layout incorporated essential elements such as a title, scale bar, north arrow, and a legend, providing a comprehensive and visually appealing representation of the olive oil production analysis. By following this professional workflow, we were able to analyze and visualize the olive oil production data, facilitating a clear understanding of the highest producers and conveying the information in an organized and visually engaging manner.</w:t>
       </w:r>
     </w:p>
     <w:p>
@@ -4390,7 +5314,69 @@
           <w:szCs w:val="24"/>
           <w:lang w:val="en-US"/>
         </w:rPr>
-        <w:t xml:space="preserve">The production of olive oil is a significant industry worldwide, involving several countries renowned for their unique flavors and characteristics in olive oil products. Spain, Italy, Greece, Turkey, Tunisia, Morocco, Portugal, and United States are among the major contributors to the global olive oil market.Spain led global olive oil production in 2020 with 1,356,411,000 tonnes. In contrast, Ukraine faced challenges due to its continental climate and agricultural focus, resulting in negligible olive oil production of 0 tonnes. The country's limited demand for olive oil further hindered investment in its cultivation and production (Fig3). </w:t>
+        <w:t xml:space="preserve">The production of olive oil is a significant industry worldwide, involving several countries renowned for their unique flavors and characteristics in olive oil products. Spain, Italy, Greece, Turkey, Tunisia, Morocco, Portugal, and United States are among the major contributors to the global olive oil </w:t>
+      </w:r>
+      <w:proofErr w:type="spellStart"/>
+      <w:proofErr w:type="gramStart"/>
+      <w:r>
+        <w:rPr>
+          <w:rFonts w:asciiTheme="majorBidi" w:hAnsiTheme="majorBidi" w:cstheme="majorBidi"/>
+          <w:sz w:val="24"/>
+          <w:szCs w:val="24"/>
+          <w:lang w:val="en-US"/>
+        </w:rPr>
+        <w:t>market.Spain</w:t>
+      </w:r>
+      <w:proofErr w:type="spellEnd"/>
+      <w:proofErr w:type="gramEnd"/>
+      <w:r>
+        <w:rPr>
+          <w:rFonts w:asciiTheme="majorBidi" w:hAnsiTheme="majorBidi" w:cstheme="majorBidi"/>
+          <w:sz w:val="24"/>
+          <w:szCs w:val="24"/>
+          <w:lang w:val="en-US"/>
+        </w:rPr>
+        <w:t xml:space="preserve"> led global olive oil production in 2020 with 1,356,411,000 </w:t>
+      </w:r>
+      <w:proofErr w:type="spellStart"/>
+      <w:r>
+        <w:rPr>
+          <w:rFonts w:asciiTheme="majorBidi" w:hAnsiTheme="majorBidi" w:cstheme="majorBidi"/>
+          <w:sz w:val="24"/>
+          <w:szCs w:val="24"/>
+          <w:lang w:val="en-US"/>
+        </w:rPr>
+        <w:t>tonnes</w:t>
+      </w:r>
+      <w:proofErr w:type="spellEnd"/>
+      <w:r>
+        <w:rPr>
+          <w:rFonts w:asciiTheme="majorBidi" w:hAnsiTheme="majorBidi" w:cstheme="majorBidi"/>
+          <w:sz w:val="24"/>
+          <w:szCs w:val="24"/>
+          <w:lang w:val="en-US"/>
+        </w:rPr>
+        <w:t xml:space="preserve">. In contrast, Ukraine faced challenges due to its continental climate and agricultural focus, resulting in negligible olive oil production of 0 </w:t>
+      </w:r>
+      <w:proofErr w:type="spellStart"/>
+      <w:r>
+        <w:rPr>
+          <w:rFonts w:asciiTheme="majorBidi" w:hAnsiTheme="majorBidi" w:cstheme="majorBidi"/>
+          <w:sz w:val="24"/>
+          <w:szCs w:val="24"/>
+          <w:lang w:val="en-US"/>
+        </w:rPr>
+        <w:t>tonnes</w:t>
+      </w:r>
+      <w:proofErr w:type="spellEnd"/>
+      <w:r>
+        <w:rPr>
+          <w:rFonts w:asciiTheme="majorBidi" w:hAnsiTheme="majorBidi" w:cstheme="majorBidi"/>
+          <w:sz w:val="24"/>
+          <w:szCs w:val="24"/>
+          <w:lang w:val="en-US"/>
+        </w:rPr>
+        <w:t xml:space="preserve">. The country's limited demand for olive oil further hindered investment in its cultivation and production (Fig3). </w:t>
       </w:r>
     </w:p>
     <w:p>
@@ -5015,7 +6001,7 @@
     <w:lsdException w:name="Table Web 2" w:semiHidden="1" w:unhideWhenUsed="1"/>
     <w:lsdException w:name="Table Web 3" w:semiHidden="1" w:unhideWhenUsed="1"/>
     <w:lsdException w:name="Balloon Text" w:semiHidden="1" w:unhideWhenUsed="1"/>
-    <w:lsdException w:name="Table Grid" w:semiHidden="1" w:uiPriority="59" w:unhideWhenUsed="1"/>
+    <w:lsdException w:name="Table Grid" w:uiPriority="59"/>
     <w:lsdException w:name="Table Theme" w:semiHidden="1" w:unhideWhenUsed="1"/>
     <w:lsdException w:name="Placeholder Text" w:semiHidden="1"/>
     <w:lsdException w:name="No Spacing" w:uiPriority="1" w:qFormat="1"/>

</xml_diff>